<commit_message>
#1 - upload final exam
</commit_message>
<xml_diff>
--- a/SoftUni-Calendar-Exam/JS-Apps-Exam-SoftUni-Calendar.docx
+++ b/SoftUni-Calendar-Exam/JS-Apps-Exam-SoftUni-Calendar.docx
@@ -1,19 +1,14 @@
 
 <file path=word/document.xml><?xml version="1.0" encoding="utf-8"?>
-<w:document xmlns:wpc="http://schemas.microsoft.com/office/word/2010/wordprocessingCanvas" xmlns:mc="http://schemas.openxmlformats.org/markup-compatibility/2006" xmlns:o="urn:schemas-microsoft-com:office:office" xmlns:r="http://schemas.openxmlformats.org/officeDocument/2006/relationships" xmlns:m="http://schemas.openxmlformats.org/officeDocument/2006/math" xmlns:v="urn:schemas-microsoft-com:vml" xmlns:wp14="http://schemas.microsoft.com/office/word/2010/wordprocessingDrawing" xmlns:wp="http://schemas.openxmlformats.org/drawingml/2006/wordprocessingDrawing" xmlns:w10="urn:schemas-microsoft-com:office:word" xmlns:w="http://schemas.openxmlformats.org/wordprocessingml/2006/main" xmlns:w14="http://schemas.microsoft.com/office/word/2010/wordml" xmlns:wpg="http://schemas.microsoft.com/office/word/2010/wordprocessingGroup" xmlns:wpi="http://schemas.microsoft.com/office/word/2010/wordprocessingInk" xmlns:wne="http://schemas.microsoft.com/office/word/2006/wordml" xmlns:wps="http://schemas.microsoft.com/office/word/2010/wordprocessingShape" mc:Ignorable="w14 wp14">
+<w:document xmlns:wpc="http://schemas.microsoft.com/office/word/2010/wordprocessingCanvas" xmlns:mc="http://schemas.openxmlformats.org/markup-compatibility/2006" xmlns:o="urn:schemas-microsoft-com:office:office" xmlns:r="http://schemas.openxmlformats.org/officeDocument/2006/relationships" xmlns:m="http://schemas.openxmlformats.org/officeDocument/2006/math" xmlns:v="urn:schemas-microsoft-com:vml" xmlns:wp14="http://schemas.microsoft.com/office/word/2010/wordprocessingDrawing" xmlns:wp="http://schemas.openxmlformats.org/drawingml/2006/wordprocessingDrawing" xmlns:w10="urn:schemas-microsoft-com:office:word" xmlns:w="http://schemas.openxmlformats.org/wordprocessingml/2006/main" xmlns:w14="http://schemas.microsoft.com/office/word/2010/wordml" xmlns:w15="http://schemas.microsoft.com/office/word/2012/wordml" xmlns:wpg="http://schemas.microsoft.com/office/word/2010/wordprocessingGroup" xmlns:wpi="http://schemas.microsoft.com/office/word/2010/wordprocessingInk" xmlns:wne="http://schemas.microsoft.com/office/word/2006/wordml" xmlns:wps="http://schemas.microsoft.com/office/word/2010/wordprocessingShape" mc:Ignorable="w14 w15 wp14">
   <w:body>
     <w:p>
       <w:pPr>
         <w:pStyle w:val="Heading1"/>
         <w:spacing w:before="240"/>
       </w:pPr>
-      <w:proofErr w:type="spellStart"/>
-      <w:r>
-        <w:t>SoftUni</w:t>
-      </w:r>
-      <w:proofErr w:type="spellEnd"/>
-      <w:r>
-        <w:t xml:space="preserve"> Calendar</w:t>
+      <w:r>
+        <w:t>SoftUni Calendar</w:t>
       </w:r>
       <w:r>
         <w:t xml:space="preserve"> </w:t>
@@ -99,94 +94,94 @@
         <w:t xml:space="preserve">. </w:t>
       </w:r>
       <w:r>
-        <w:t>The ap</w:t>
+        <w:t>The app</w:t>
+      </w:r>
+      <w:r>
+        <w:t xml:space="preserve"> keeps </w:t>
+      </w:r>
+      <w:r>
+        <w:t>lectures</w:t>
+      </w:r>
+      <w:r>
+        <w:t xml:space="preserve"> and their </w:t>
+      </w:r>
+      <w:r>
+        <w:t>lectors</w:t>
+      </w:r>
+      <w:r>
+        <w:t xml:space="preserve"> </w:t>
+      </w:r>
+      <w:r>
+        <w:t>saved in a calendar</w:t>
+      </w:r>
+      <w:r>
+        <w:t>. Users can register, login,</w:t>
+      </w:r>
+      <w:r>
+        <w:t xml:space="preserve"> logout,</w:t>
+      </w:r>
+      <w:r>
+        <w:t xml:space="preserve"> view </w:t>
+      </w:r>
+      <w:r>
+        <w:t>all lectures</w:t>
+      </w:r>
+      <w:r>
+        <w:t>, add</w:t>
+      </w:r>
+      <w:r>
+        <w:t xml:space="preserve">, </w:t>
+      </w:r>
+      <w:r>
+        <w:t xml:space="preserve">view, </w:t>
+      </w:r>
+      <w:r>
+        <w:t>edit</w:t>
+      </w:r>
+      <w:r>
+        <w:t xml:space="preserve"> and delete </w:t>
+      </w:r>
+      <w:r>
+        <w:t xml:space="preserve">their own </w:t>
+      </w:r>
+      <w:r>
+        <w:t>lectures</w:t>
+      </w:r>
+      <w:r>
+        <w:t xml:space="preserve">. The </w:t>
+      </w:r>
+      <w:r>
+        <w:t>app</w:t>
+      </w:r>
+      <w:r>
+        <w:t xml:space="preserve"> should be implemented as client-side Web application in JavaScript with server-side REST services called by AJAX and returning JSON objects.</w:t>
+      </w:r>
+      <w:r>
+        <w:t xml:space="preserve"> Front-end JavaScript </w:t>
+      </w:r>
+      <w:r>
+        <w:rPr>
+          <w:b/>
+        </w:rPr>
+        <w:t>frameworks</w:t>
+      </w:r>
+      <w:r>
+        <w:t xml:space="preserve"> like AngularJS are </w:t>
+      </w:r>
+      <w:r>
+        <w:rPr>
+          <w:b/>
+        </w:rPr>
+        <w:t>forbidden</w:t>
+      </w:r>
+      <w:r>
+        <w:t>!</w:t>
+      </w:r>
+      <w:r>
+        <w:t xml:space="preserve"> </w:t>
       </w:r>
       <w:bookmarkStart w:id="0" w:name="_GoBack"/>
       <w:bookmarkEnd w:id="0"/>
-      <w:r>
-        <w:t>p</w:t>
-      </w:r>
-      <w:r>
-        <w:t xml:space="preserve"> keeps </w:t>
-      </w:r>
-      <w:r>
-        <w:t>lectures</w:t>
-      </w:r>
-      <w:r>
-        <w:t xml:space="preserve"> and their </w:t>
-      </w:r>
-      <w:r>
-        <w:t>lectors</w:t>
-      </w:r>
-      <w:r>
-        <w:t xml:space="preserve"> </w:t>
-      </w:r>
-      <w:r>
-        <w:t>saved in a calendar</w:t>
-      </w:r>
-      <w:r>
-        <w:t>. Users can register, login,</w:t>
-      </w:r>
-      <w:r>
-        <w:t xml:space="preserve"> logout,</w:t>
-      </w:r>
-      <w:r>
-        <w:t xml:space="preserve"> view </w:t>
-      </w:r>
-      <w:r>
-        <w:t>all lectures</w:t>
-      </w:r>
-      <w:r>
-        <w:t>, add</w:t>
-      </w:r>
-      <w:r>
-        <w:t xml:space="preserve">, </w:t>
-      </w:r>
-      <w:r>
-        <w:t xml:space="preserve">view, </w:t>
-      </w:r>
-      <w:r>
-        <w:t>edit</w:t>
-      </w:r>
-      <w:r>
-        <w:t xml:space="preserve"> and delete </w:t>
-      </w:r>
-      <w:r>
-        <w:t xml:space="preserve">their own </w:t>
-      </w:r>
-      <w:r>
-        <w:t>lectures</w:t>
-      </w:r>
-      <w:r>
-        <w:t xml:space="preserve">. The </w:t>
-      </w:r>
-      <w:r>
-        <w:t>app</w:t>
-      </w:r>
-      <w:r>
-        <w:t xml:space="preserve"> should be implemented as client-side Web application in JavaScript with server-side REST services called by AJAX and returning JSON objects.</w:t>
-      </w:r>
-      <w:r>
-        <w:t xml:space="preserve"> Front-end JavaScript </w:t>
-      </w:r>
-      <w:r>
-        <w:rPr>
-          <w:b/>
-        </w:rPr>
-        <w:t>frameworks</w:t>
-      </w:r>
-      <w:r>
-        <w:t xml:space="preserve"> like AngularJS are </w:t>
-      </w:r>
-      <w:r>
-        <w:rPr>
-          <w:b/>
-        </w:rPr>
-        <w:t>forbidden</w:t>
-      </w:r>
-      <w:r>
-        <w:t>!</w:t>
-      </w:r>
     </w:p>
     <w:p>
       <w:pPr>
@@ -195,13 +190,8 @@
       <w:r>
         <w:t xml:space="preserve">Create </w:t>
       </w:r>
-      <w:proofErr w:type="spellStart"/>
-      <w:r>
-        <w:t>SoftUni</w:t>
-      </w:r>
-      <w:proofErr w:type="spellEnd"/>
-      <w:r>
-        <w:t xml:space="preserve"> Calendar</w:t>
+      <w:r>
+        <w:t>SoftUni Calendar</w:t>
       </w:r>
       <w:r>
         <w:t xml:space="preserve"> </w:t>
@@ -278,16 +268,11 @@
       <w:r>
         <w:t xml:space="preserve">. </w:t>
       </w:r>
-      <w:proofErr w:type="gramStart"/>
       <w:r>
         <w:t>kinvey</w:t>
       </w:r>
       <w:r>
-        <w:t>.com</w:t>
-      </w:r>
-      <w:proofErr w:type="gramEnd"/>
-      <w:r>
-        <w:t xml:space="preserve"> will automatically create </w:t>
+        <w:t xml:space="preserve">.com will automatically create </w:t>
       </w:r>
       <w:r>
         <w:t xml:space="preserve">REST services </w:t>
@@ -443,17 +428,8 @@
           <w:rFonts w:cs="Consolas"/>
           <w:b/>
         </w:rPr>
-        <w:t>application/</w:t>
-      </w:r>
-      <w:proofErr w:type="spellStart"/>
-      <w:r>
-        <w:rPr>
-          <w:rFonts w:cs="Consolas"/>
-          <w:b/>
-        </w:rPr>
-        <w:t>json</w:t>
-      </w:r>
-      <w:proofErr w:type="spellEnd"/>
+        <w:t>application/json</w:t>
+      </w:r>
     </w:p>
     <w:p>
       <w:pPr>
@@ -838,17 +814,8 @@
           <w:rFonts w:cs="Consolas"/>
           <w:b/>
         </w:rPr>
-        <w:t>application/</w:t>
-      </w:r>
-      <w:proofErr w:type="spellStart"/>
-      <w:r>
-        <w:rPr>
-          <w:rFonts w:cs="Consolas"/>
-          <w:b/>
-        </w:rPr>
-        <w:t>json</w:t>
-      </w:r>
-      <w:proofErr w:type="spellEnd"/>
+        <w:t>application/json</w:t>
+      </w:r>
     </w:p>
     <w:p>
       <w:pPr>
@@ -2801,21 +2768,12 @@
         </w:rPr>
         <w:t xml:space="preserve">Authorization: </w:t>
       </w:r>
-      <w:proofErr w:type="spellStart"/>
       <w:r>
         <w:rPr>
           <w:rFonts w:ascii="Consolas" w:hAnsi="Consolas" w:cs="Consolas"/>
           <w:i/>
         </w:rPr>
-        <w:t>Kinvey</w:t>
-      </w:r>
-      <w:proofErr w:type="spellEnd"/>
-      <w:r>
-        <w:rPr>
-          <w:rFonts w:ascii="Consolas" w:hAnsi="Consolas" w:cs="Consolas"/>
-          <w:i/>
-        </w:rPr>
-        <w:t xml:space="preserve"> [base64 string]</w:t>
+        <w:t>Kinvey [base64 string]</w:t>
       </w:r>
     </w:p>
     <w:p>
@@ -2978,14 +2936,9 @@
         <w:pStyle w:val="Heading2"/>
         <w:ind w:left="0" w:firstLine="0"/>
       </w:pPr>
-      <w:proofErr w:type="spellStart"/>
       <w:r>
         <w:lastRenderedPageBreak/>
-        <w:t>SoftUni</w:t>
-      </w:r>
-      <w:proofErr w:type="spellEnd"/>
-      <w:r>
-        <w:t xml:space="preserve"> Calendar</w:t>
+        <w:t>SoftUni Calendar</w:t>
       </w:r>
       <w:r>
         <w:t xml:space="preserve"> </w:t>
@@ -3603,7 +3556,6 @@
         <w:spacing w:before="120" w:after="120" w:line="240" w:lineRule="auto"/>
         <w:jc w:val="both"/>
       </w:pPr>
-      <w:proofErr w:type="gramStart"/>
       <w:r>
         <w:rPr>
           <w:b/>
@@ -3611,7 +3563,6 @@
         </w:rPr>
         <w:t>template</w:t>
       </w:r>
-      <w:proofErr w:type="gramEnd"/>
       <w:r>
         <w:t>:</w:t>
       </w:r>
@@ -3777,7 +3728,6 @@
         <w:spacing w:before="120" w:after="120" w:line="240" w:lineRule="auto"/>
         <w:jc w:val="both"/>
       </w:pPr>
-      <w:proofErr w:type="gramStart"/>
       <w:r>
         <w:rPr>
           <w:b/>
@@ -3785,7 +3735,6 @@
         </w:rPr>
         <w:t>template</w:t>
       </w:r>
-      <w:proofErr w:type="gramEnd"/>
       <w:r>
         <w:t>:</w:t>
       </w:r>
@@ -4195,14 +4144,12 @@
         </w:rPr>
         <w:t>:</w:t>
       </w:r>
-      <w:proofErr w:type="spellStart"/>
       <w:r>
         <w:rPr>
           <w:i/>
         </w:rPr>
         <w:t>lectureId</w:t>
       </w:r>
-      <w:proofErr w:type="spellEnd"/>
       <w:r>
         <w:t>"</w:t>
       </w:r>
@@ -4353,16 +4300,8 @@
         <w:rPr>
           <w:i/>
         </w:rPr>
-        <w:t>:</w:t>
-      </w:r>
-      <w:proofErr w:type="spellStart"/>
-      <w:r>
-        <w:rPr>
-          <w:i/>
-        </w:rPr>
-        <w:t>lectureId</w:t>
-      </w:r>
-      <w:proofErr w:type="spellEnd"/>
+        <w:t>:lectureId</w:t>
+      </w:r>
       <w:r>
         <w:t>"</w:t>
       </w:r>
@@ -4738,8 +4677,8 @@
       </w:pPr>
     </w:p>
     <w:sectPr>
-      <w:headerReference w:type="default" r:id="rId9"/>
-      <w:footerReference w:type="default" r:id="rId10"/>
+      <w:headerReference w:type="default" r:id="rId8"/>
+      <w:footerReference w:type="default" r:id="rId9"/>
       <w:pgSz w:w="11909" w:h="16834" w:code="9"/>
       <w:pgMar w:top="567" w:right="737" w:bottom="1077" w:left="737" w:header="567" w:footer="432" w:gutter="0"/>
       <w:cols w:space="720"/>
@@ -4750,7 +4689,7 @@
 </file>
 
 <file path=word/endnotes.xml><?xml version="1.0" encoding="utf-8"?>
-<w:endnotes xmlns:wpc="http://schemas.microsoft.com/office/word/2010/wordprocessingCanvas" xmlns:mc="http://schemas.openxmlformats.org/markup-compatibility/2006" xmlns:o="urn:schemas-microsoft-com:office:office" xmlns:r="http://schemas.openxmlformats.org/officeDocument/2006/relationships" xmlns:m="http://schemas.openxmlformats.org/officeDocument/2006/math" xmlns:v="urn:schemas-microsoft-com:vml" xmlns:wp14="http://schemas.microsoft.com/office/word/2010/wordprocessingDrawing" xmlns:wp="http://schemas.openxmlformats.org/drawingml/2006/wordprocessingDrawing" xmlns:w10="urn:schemas-microsoft-com:office:word" xmlns:w="http://schemas.openxmlformats.org/wordprocessingml/2006/main" xmlns:w14="http://schemas.microsoft.com/office/word/2010/wordml" xmlns:wpg="http://schemas.microsoft.com/office/word/2010/wordprocessingGroup" xmlns:wpi="http://schemas.microsoft.com/office/word/2010/wordprocessingInk" xmlns:wne="http://schemas.microsoft.com/office/word/2006/wordml" xmlns:wps="http://schemas.microsoft.com/office/word/2010/wordprocessingShape" mc:Ignorable="w14 wp14">
+<w:endnotes xmlns:wpc="http://schemas.microsoft.com/office/word/2010/wordprocessingCanvas" xmlns:mc="http://schemas.openxmlformats.org/markup-compatibility/2006" xmlns:o="urn:schemas-microsoft-com:office:office" xmlns:r="http://schemas.openxmlformats.org/officeDocument/2006/relationships" xmlns:m="http://schemas.openxmlformats.org/officeDocument/2006/math" xmlns:v="urn:schemas-microsoft-com:vml" xmlns:wp14="http://schemas.microsoft.com/office/word/2010/wordprocessingDrawing" xmlns:wp="http://schemas.openxmlformats.org/drawingml/2006/wordprocessingDrawing" xmlns:w10="urn:schemas-microsoft-com:office:word" xmlns:w="http://schemas.openxmlformats.org/wordprocessingml/2006/main" xmlns:w14="http://schemas.microsoft.com/office/word/2010/wordml" xmlns:w15="http://schemas.microsoft.com/office/word/2012/wordml" xmlns:wpg="http://schemas.microsoft.com/office/word/2010/wordprocessingGroup" xmlns:wpi="http://schemas.microsoft.com/office/word/2010/wordprocessingInk" xmlns:wne="http://schemas.microsoft.com/office/word/2006/wordml" xmlns:wps="http://schemas.microsoft.com/office/word/2010/wordprocessingShape" mc:Ignorable="w14 w15 wp14">
   <w:endnote w:type="separator" w:id="-1">
     <w:p>
       <w:pPr>
@@ -4775,7 +4714,7 @@
 </file>
 
 <file path=word/footer1.xml><?xml version="1.0" encoding="utf-8"?>
-<w:ftr xmlns:wpc="http://schemas.microsoft.com/office/word/2010/wordprocessingCanvas" xmlns:mc="http://schemas.openxmlformats.org/markup-compatibility/2006" xmlns:o="urn:schemas-microsoft-com:office:office" xmlns:r="http://schemas.openxmlformats.org/officeDocument/2006/relationships" xmlns:m="http://schemas.openxmlformats.org/officeDocument/2006/math" xmlns:v="urn:schemas-microsoft-com:vml" xmlns:wp14="http://schemas.microsoft.com/office/word/2010/wordprocessingDrawing" xmlns:wp="http://schemas.openxmlformats.org/drawingml/2006/wordprocessingDrawing" xmlns:w10="urn:schemas-microsoft-com:office:word" xmlns:w="http://schemas.openxmlformats.org/wordprocessingml/2006/main" xmlns:w14="http://schemas.microsoft.com/office/word/2010/wordml" xmlns:wpg="http://schemas.microsoft.com/office/word/2010/wordprocessingGroup" xmlns:wpi="http://schemas.microsoft.com/office/word/2010/wordprocessingInk" xmlns:wne="http://schemas.microsoft.com/office/word/2006/wordml" xmlns:wps="http://schemas.microsoft.com/office/word/2010/wordprocessingShape" mc:Ignorable="w14 wp14">
+<w:ftr xmlns:wpc="http://schemas.microsoft.com/office/word/2010/wordprocessingCanvas" xmlns:mc="http://schemas.openxmlformats.org/markup-compatibility/2006" xmlns:o="urn:schemas-microsoft-com:office:office" xmlns:r="http://schemas.openxmlformats.org/officeDocument/2006/relationships" xmlns:m="http://schemas.openxmlformats.org/officeDocument/2006/math" xmlns:v="urn:schemas-microsoft-com:vml" xmlns:wp14="http://schemas.microsoft.com/office/word/2010/wordprocessingDrawing" xmlns:wp="http://schemas.openxmlformats.org/drawingml/2006/wordprocessingDrawing" xmlns:w10="urn:schemas-microsoft-com:office:word" xmlns:w="http://schemas.openxmlformats.org/wordprocessingml/2006/main" xmlns:w14="http://schemas.microsoft.com/office/word/2010/wordml" xmlns:w15="http://schemas.microsoft.com/office/word/2012/wordml" xmlns:wpg="http://schemas.microsoft.com/office/word/2010/wordprocessingGroup" xmlns:wpi="http://schemas.microsoft.com/office/word/2010/wordprocessingInk" xmlns:wne="http://schemas.microsoft.com/office/word/2006/wordml" xmlns:wps="http://schemas.microsoft.com/office/word/2010/wordprocessingShape" mc:Ignorable="w14 w15 wp14">
   <w:p>
     <w:pPr>
       <w:pStyle w:val="Footer"/>
@@ -4868,7 +4807,7 @@
         </mc:Choice>
         <mc:Fallback>
           <w:pict>
-            <v:shapetype id="_x0000_t202" coordsize="21600,21600" o:spt="202" path="m,l,21600r21600,l21600,xe">
+            <v:shapetype w14:anchorId="4BF30908" id="_x0000_t202" coordsize="21600,21600" o:spt="202" path="m,l,21600r21600,l21600,xe">
               <v:stroke joinstyle="miter"/>
               <v:path gradientshapeok="t" o:connecttype="rect"/>
             </v:shapetype>
@@ -4991,7 +4930,7 @@
                               <w:sz w:val="18"/>
                               <w:szCs w:val="18"/>
                             </w:rPr>
-                            <w:t>2</w:t>
+                            <w:t>1</w:t>
                           </w:r>
                           <w:r>
                             <w:rPr>
@@ -5066,11 +5005,7 @@
         </mc:Choice>
         <mc:Fallback>
           <w:pict>
-            <v:shapetype id="_x0000_t202" coordsize="21600,21600" o:spt="202" path="m,l,21600r21600,l21600,xe">
-              <v:stroke joinstyle="miter"/>
-              <v:path gradientshapeok="t" o:connecttype="rect"/>
-            </v:shapetype>
-            <v:shape id="Text Box 3" o:spid="_x0000_s1027" type="#_x0000_t202" style="position:absolute;margin-left:446.5pt;margin-top:33.55pt;width:70.9pt;height:15.95pt;z-index:251663360;visibility:visible;mso-wrap-style:square;mso-width-percent:0;mso-height-percent:0;mso-wrap-distance-left:9pt;mso-wrap-distance-top:0;mso-wrap-distance-right:9pt;mso-wrap-distance-bottom:0;mso-position-horizontal:absolute;mso-position-horizontal-relative:text;mso-position-vertical:absolute;mso-position-vertical-relative:text;mso-width-percent:0;mso-height-percent:0;mso-width-relative:margin;mso-height-relative:margin;v-text-anchor:middle" o:gfxdata="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" filled="f" stroked="f" strokeweight=".5pt">
+            <v:shape w14:anchorId="4E4E9DDB" id="Text Box 3" o:spid="_x0000_s1027" type="#_x0000_t202" style="position:absolute;margin-left:446.5pt;margin-top:33.55pt;width:70.9pt;height:15.95pt;z-index:251663360;visibility:visible;mso-wrap-style:square;mso-width-percent:0;mso-height-percent:0;mso-wrap-distance-left:9pt;mso-wrap-distance-top:0;mso-wrap-distance-right:9pt;mso-wrap-distance-bottom:0;mso-position-horizontal:absolute;mso-position-horizontal-relative:text;mso-position-vertical:absolute;mso-position-vertical-relative:text;mso-width-percent:0;mso-height-percent:0;mso-width-relative:margin;mso-height-relative:margin;v-text-anchor:middle" o:gfxdata="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" filled="f" stroked="f" strokeweight=".5pt">
               <v:textbox inset="0,0,0,0">
                 <w:txbxContent>
                   <w:p>
@@ -5116,7 +5051,7 @@
                         <w:sz w:val="18"/>
                         <w:szCs w:val="18"/>
                       </w:rPr>
-                      <w:t>2</w:t>
+                      <w:t>1</w:t>
                     </w:r>
                     <w:r>
                       <w:rPr>
@@ -5822,7 +5757,7 @@
         </mc:Choice>
         <mc:Fallback>
           <w:pict>
-            <v:shape id="Text Box 17" o:spid="_x0000_s1028" type="#_x0000_t202" style="position:absolute;margin-left:124.2pt;margin-top:13.9pt;width:396.3pt;height:40.45pt;z-index:251659264;visibility:visible;mso-wrap-style:square;mso-width-percent:0;mso-height-percent:0;mso-wrap-distance-left:9pt;mso-wrap-distance-top:3.6pt;mso-wrap-distance-right:9pt;mso-wrap-distance-bottom:3.6pt;mso-position-horizontal:absolute;mso-position-horizontal-relative:text;mso-position-vertical:absolute;mso-position-vertical-relative:text;mso-width-percent:0;mso-height-percent:0;mso-width-relative:margin;mso-height-relative:margin;v-text-anchor:top" o:gfxdata="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" filled="f" stroked="f">
+            <v:shape w14:anchorId="6C190ED1" id="Text Box 17" o:spid="_x0000_s1028" type="#_x0000_t202" style="position:absolute;margin-left:124.2pt;margin-top:13.9pt;width:396.3pt;height:40.45pt;z-index:251659264;visibility:visible;mso-wrap-style:square;mso-width-percent:0;mso-height-percent:0;mso-wrap-distance-left:9pt;mso-wrap-distance-top:3.6pt;mso-wrap-distance-right:9pt;mso-wrap-distance-bottom:3.6pt;mso-position-horizontal:absolute;mso-position-horizontal-relative:text;mso-position-vertical:absolute;mso-position-vertical-relative:text;mso-width-percent:0;mso-height-percent:0;mso-width-relative:margin;mso-height-relative:margin;v-text-anchor:top" o:gfxdata="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" filled="f" stroked="f">
               <v:textbox inset=".5mm,1.2mm,.5mm,.5mm">
                 <w:txbxContent>
                   <w:p>
@@ -5910,7 +5845,7 @@
                           <wp:extent cx="200025" cy="200025"/>
                           <wp:effectExtent l="0" t="0" r="9525" b="9525"/>
                           <wp:docPr id="10" name="Picture 10" title="Software University">
-                            <a:hlinkClick xmlns:a="http://schemas.openxmlformats.org/drawingml/2006/main" r:id="rId24"/>
+                            <a:hlinkClick xmlns:a="http://schemas.openxmlformats.org/drawingml/2006/main" r:id="rId3"/>
                           </wp:docPr>
                           <wp:cNvGraphicFramePr/>
                           <a:graphic xmlns:a="http://schemas.openxmlformats.org/drawingml/2006/main">
@@ -5918,12 +5853,12 @@
                               <pic:pic xmlns:pic="http://schemas.openxmlformats.org/drawingml/2006/picture">
                                 <pic:nvPicPr>
                                   <pic:cNvPr id="93" name="Picture 3" title="Software University">
-                                    <a:hlinkClick r:id="rId24"/>
+                                    <a:hlinkClick r:id="rId3"/>
                                   </pic:cNvPr>
                                   <pic:cNvPicPr/>
                                 </pic:nvPicPr>
                                 <pic:blipFill>
-                                  <a:blip r:embed="rId25"/>
+                                  <a:blip r:embed="rId4"/>
                                   <a:stretch>
                                     <a:fillRect/>
                                   </a:stretch>
@@ -5961,7 +5896,7 @@
                           <wp:extent cx="200025" cy="200025"/>
                           <wp:effectExtent l="0" t="0" r="9525" b="9525"/>
                           <wp:docPr id="11" name="Picture 11" title="Software University Foundation">
-                            <a:hlinkClick xmlns:a="http://schemas.openxmlformats.org/drawingml/2006/main" r:id="rId26"/>
+                            <a:hlinkClick xmlns:a="http://schemas.openxmlformats.org/drawingml/2006/main" r:id="rId1"/>
                           </wp:docPr>
                           <wp:cNvGraphicFramePr/>
                           <a:graphic xmlns:a="http://schemas.openxmlformats.org/drawingml/2006/main">
@@ -5969,12 +5904,12 @@
                               <pic:pic xmlns:pic="http://schemas.openxmlformats.org/drawingml/2006/picture">
                                 <pic:nvPicPr>
                                   <pic:cNvPr id="94" name="Picture 4" title="Software University Foundation">
-                                    <a:hlinkClick r:id="rId26"/>
+                                    <a:hlinkClick r:id="rId22"/>
                                   </pic:cNvPr>
                                   <pic:cNvPicPr/>
                                 </pic:nvPicPr>
                                 <pic:blipFill>
-                                  <a:blip r:embed="rId27"/>
+                                  <a:blip r:embed="rId5"/>
                                   <a:stretch>
                                     <a:fillRect/>
                                   </a:stretch>
@@ -6012,7 +5947,7 @@
                           <wp:extent cx="200025" cy="200025"/>
                           <wp:effectExtent l="0" t="0" r="9525" b="9525"/>
                           <wp:docPr id="15" name="Picture 15" title="Software University @ Facebook">
-                            <a:hlinkClick xmlns:a="http://schemas.openxmlformats.org/drawingml/2006/main" r:id="rId28"/>
+                            <a:hlinkClick xmlns:a="http://schemas.openxmlformats.org/drawingml/2006/main" r:id="rId6"/>
                           </wp:docPr>
                           <wp:cNvGraphicFramePr/>
                           <a:graphic xmlns:a="http://schemas.openxmlformats.org/drawingml/2006/main">
@@ -6020,12 +5955,12 @@
                               <pic:pic xmlns:pic="http://schemas.openxmlformats.org/drawingml/2006/picture">
                                 <pic:nvPicPr>
                                   <pic:cNvPr id="95" name="Picture 11" title="Software University @ Facebook">
-                                    <a:hlinkClick r:id="rId28"/>
+                                    <a:hlinkClick r:id="rId6"/>
                                   </pic:cNvPr>
                                   <pic:cNvPicPr/>
                                 </pic:nvPicPr>
                                 <pic:blipFill>
-                                  <a:blip r:embed="rId29"/>
+                                  <a:blip r:embed="rId7"/>
                                   <a:stretch>
                                     <a:fillRect/>
                                   </a:stretch>
@@ -6063,7 +5998,7 @@
                           <wp:extent cx="200025" cy="200025"/>
                           <wp:effectExtent l="0" t="0" r="9525" b="9525"/>
                           <wp:docPr id="16" name="Picture 16" title="Software University @ Twitter">
-                            <a:hlinkClick xmlns:a="http://schemas.openxmlformats.org/drawingml/2006/main" r:id="rId30"/>
+                            <a:hlinkClick xmlns:a="http://schemas.openxmlformats.org/drawingml/2006/main" r:id="rId8"/>
                           </wp:docPr>
                           <wp:cNvGraphicFramePr/>
                           <a:graphic xmlns:a="http://schemas.openxmlformats.org/drawingml/2006/main">
@@ -6071,12 +6006,12 @@
                               <pic:pic xmlns:pic="http://schemas.openxmlformats.org/drawingml/2006/picture">
                                 <pic:nvPicPr>
                                   <pic:cNvPr id="96" name="Picture 16" title="Software University @ Twitter">
-                                    <a:hlinkClick r:id="rId30"/>
+                                    <a:hlinkClick r:id="rId8"/>
                                   </pic:cNvPr>
                                   <pic:cNvPicPr/>
                                 </pic:nvPicPr>
                                 <pic:blipFill>
-                                  <a:blip r:embed="rId31"/>
+                                  <a:blip r:embed="rId9"/>
                                   <a:stretch>
                                     <a:fillRect/>
                                   </a:stretch>
@@ -6114,7 +6049,7 @@
                           <wp:extent cx="200025" cy="200025"/>
                           <wp:effectExtent l="0" t="0" r="9525" b="9525"/>
                           <wp:docPr id="18" name="Picture 18" title="Software University @ YouTube">
-                            <a:hlinkClick xmlns:a="http://schemas.openxmlformats.org/drawingml/2006/main" r:id="rId32"/>
+                            <a:hlinkClick xmlns:a="http://schemas.openxmlformats.org/drawingml/2006/main" r:id="rId10"/>
                           </wp:docPr>
                           <wp:cNvGraphicFramePr/>
                           <a:graphic xmlns:a="http://schemas.openxmlformats.org/drawingml/2006/main">
@@ -6122,12 +6057,12 @@
                               <pic:pic xmlns:pic="http://schemas.openxmlformats.org/drawingml/2006/picture">
                                 <pic:nvPicPr>
                                   <pic:cNvPr id="97" name="Picture 23" title="Software University @ YouTube">
-                                    <a:hlinkClick r:id="rId32"/>
+                                    <a:hlinkClick r:id="rId10"/>
                                   </pic:cNvPr>
                                   <pic:cNvPicPr/>
                                 </pic:nvPicPr>
                                 <pic:blipFill>
-                                  <a:blip r:embed="rId33"/>
+                                  <a:blip r:embed="rId11"/>
                                   <a:stretch>
                                     <a:fillRect/>
                                   </a:stretch>
@@ -6165,7 +6100,7 @@
                           <wp:extent cx="200025" cy="200025"/>
                           <wp:effectExtent l="0" t="0" r="9525" b="9525"/>
                           <wp:docPr id="19" name="Picture 19" title="Software University @ Google+">
-                            <a:hlinkClick xmlns:a="http://schemas.openxmlformats.org/drawingml/2006/main" r:id="rId34"/>
+                            <a:hlinkClick xmlns:a="http://schemas.openxmlformats.org/drawingml/2006/main" r:id="rId12"/>
                           </wp:docPr>
                           <wp:cNvGraphicFramePr/>
                           <a:graphic xmlns:a="http://schemas.openxmlformats.org/drawingml/2006/main">
@@ -6173,12 +6108,12 @@
                               <pic:pic xmlns:pic="http://schemas.openxmlformats.org/drawingml/2006/picture">
                                 <pic:nvPicPr>
                                   <pic:cNvPr id="98" name="Picture 25" title="Software University @ Google+">
-                                    <a:hlinkClick r:id="rId34"/>
+                                    <a:hlinkClick r:id="rId12"/>
                                   </pic:cNvPr>
                                   <pic:cNvPicPr/>
                                 </pic:nvPicPr>
                                 <pic:blipFill>
-                                  <a:blip r:embed="rId35"/>
+                                  <a:blip r:embed="rId13"/>
                                   <a:stretch>
                                     <a:fillRect/>
                                   </a:stretch>
@@ -6216,7 +6151,7 @@
                           <wp:extent cx="200025" cy="200025"/>
                           <wp:effectExtent l="0" t="0" r="9525" b="9525"/>
                           <wp:docPr id="20" name="Picture 20" title="Software University @ LinkedIn">
-                            <a:hlinkClick xmlns:a="http://schemas.openxmlformats.org/drawingml/2006/main" r:id="rId36"/>
+                            <a:hlinkClick xmlns:a="http://schemas.openxmlformats.org/drawingml/2006/main" r:id="rId14"/>
                           </wp:docPr>
                           <wp:cNvGraphicFramePr/>
                           <a:graphic xmlns:a="http://schemas.openxmlformats.org/drawingml/2006/main">
@@ -6224,12 +6159,12 @@
                               <pic:pic xmlns:pic="http://schemas.openxmlformats.org/drawingml/2006/picture">
                                 <pic:nvPicPr>
                                   <pic:cNvPr id="99" name="Picture 27" title="Software University @ LinkedIn">
-                                    <a:hlinkClick r:id="rId36"/>
+                                    <a:hlinkClick r:id="rId14"/>
                                   </pic:cNvPr>
                                   <pic:cNvPicPr/>
                                 </pic:nvPicPr>
                                 <pic:blipFill>
-                                  <a:blip r:embed="rId37"/>
+                                  <a:blip r:embed="rId15"/>
                                   <a:stretch>
                                     <a:fillRect/>
                                   </a:stretch>
@@ -6267,7 +6202,7 @@
                           <wp:extent cx="200025" cy="200025"/>
                           <wp:effectExtent l="0" t="0" r="9525" b="9525"/>
                           <wp:docPr id="21" name="Picture 21" title="Software University @ SlideShare">
-                            <a:hlinkClick xmlns:a="http://schemas.openxmlformats.org/drawingml/2006/main" r:id="rId38"/>
+                            <a:hlinkClick xmlns:a="http://schemas.openxmlformats.org/drawingml/2006/main" r:id="rId16"/>
                           </wp:docPr>
                           <wp:cNvGraphicFramePr/>
                           <a:graphic xmlns:a="http://schemas.openxmlformats.org/drawingml/2006/main">
@@ -6275,12 +6210,12 @@
                               <pic:pic xmlns:pic="http://schemas.openxmlformats.org/drawingml/2006/picture">
                                 <pic:nvPicPr>
                                   <pic:cNvPr id="101" name="Picture 99" title="Software University @ SlideShare">
-                                    <a:hlinkClick r:id="rId38"/>
+                                    <a:hlinkClick r:id="rId16"/>
                                   </pic:cNvPr>
                                   <pic:cNvPicPr/>
                                 </pic:nvPicPr>
                                 <pic:blipFill>
-                                  <a:blip r:embed="rId39"/>
+                                  <a:blip r:embed="rId17"/>
                                   <a:stretch>
                                     <a:fillRect/>
                                   </a:stretch>
@@ -6318,7 +6253,7 @@
                           <wp:extent cx="200025" cy="200025"/>
                           <wp:effectExtent l="0" t="0" r="9525" b="9525"/>
                           <wp:docPr id="22" name="Picture 22" title="Software University @ GitHub">
-                            <a:hlinkClick xmlns:a="http://schemas.openxmlformats.org/drawingml/2006/main" r:id="rId40"/>
+                            <a:hlinkClick xmlns:a="http://schemas.openxmlformats.org/drawingml/2006/main" r:id="rId18"/>
                           </wp:docPr>
                           <wp:cNvGraphicFramePr/>
                           <a:graphic xmlns:a="http://schemas.openxmlformats.org/drawingml/2006/main">
@@ -6326,12 +6261,12 @@
                               <pic:pic xmlns:pic="http://schemas.openxmlformats.org/drawingml/2006/picture">
                                 <pic:nvPicPr>
                                   <pic:cNvPr id="102" name="Picture 35" title="Software University @ GitHub">
-                                    <a:hlinkClick r:id="rId40"/>
+                                    <a:hlinkClick r:id="rId18"/>
                                   </pic:cNvPr>
                                   <pic:cNvPicPr/>
                                 </pic:nvPicPr>
                                 <pic:blipFill>
-                                  <a:blip r:embed="rId41"/>
+                                  <a:blip r:embed="rId19"/>
                                   <a:stretch>
                                     <a:fillRect/>
                                   </a:stretch>
@@ -6369,7 +6304,7 @@
                           <wp:extent cx="200025" cy="200025"/>
                           <wp:effectExtent l="0" t="0" r="9525" b="9525"/>
                           <wp:docPr id="23" name="Picture 23" title="Software University: Email Us">
-                            <a:hlinkClick xmlns:a="http://schemas.openxmlformats.org/drawingml/2006/main" r:id="rId42"/>
+                            <a:hlinkClick xmlns:a="http://schemas.openxmlformats.org/drawingml/2006/main" r:id="rId20"/>
                           </wp:docPr>
                           <wp:cNvGraphicFramePr/>
                           <a:graphic xmlns:a="http://schemas.openxmlformats.org/drawingml/2006/main">
@@ -6377,12 +6312,12 @@
                               <pic:pic xmlns:pic="http://schemas.openxmlformats.org/drawingml/2006/picture">
                                 <pic:nvPicPr>
                                   <pic:cNvPr id="103" name="Picture 85" title="Software University: Email Us">
-                                    <a:hlinkClick r:id="rId42"/>
+                                    <a:hlinkClick r:id="rId20"/>
                                   </pic:cNvPr>
                                   <pic:cNvPicPr/>
                                 </pic:nvPicPr>
                                 <pic:blipFill>
-                                  <a:blip r:embed="rId43"/>
+                                  <a:blip r:embed="rId21"/>
                                   <a:stretch>
                                     <a:fillRect/>
                                   </a:stretch>
@@ -6476,9 +6411,9 @@
             </wp:anchor>
           </w:drawing>
         </mc:Choice>
-        <mc:Fallback xmlns:w15="http://schemas.microsoft.com/office/word/2012/wordml">
+        <mc:Fallback>
           <w:pict>
-            <v:line w14:anchorId="4C9E3A5D" id="Straight Connector 1" o:spid="_x0000_s1026" style="position:absolute;flip:y;z-index:251662336;visibility:visible;mso-wrap-style:square;mso-width-percent:0;mso-height-percent:0;mso-wrap-distance-left:9pt;mso-wrap-distance-top:0;mso-wrap-distance-right:9pt;mso-wrap-distance-bottom:0;mso-position-horizontal:absolute;mso-position-horizontal-relative:text;mso-position-vertical:absolute;mso-position-vertical-relative:text;mso-width-percent:0;mso-height-percent:0;mso-width-relative:margin;mso-height-relative:margin" from="-.35pt,11.2pt" to="520.45pt,11.2pt" o:gfxdata="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" strokecolor="#f37123" strokeweight="1pt">
+            <v:line w14:anchorId="3C8C4F4B" id="Straight Connector 1" o:spid="_x0000_s1026" style="position:absolute;flip:y;z-index:251662336;visibility:visible;mso-wrap-style:square;mso-width-percent:0;mso-height-percent:0;mso-wrap-distance-left:9pt;mso-wrap-distance-top:0;mso-wrap-distance-right:9pt;mso-wrap-distance-bottom:0;mso-position-horizontal:absolute;mso-position-horizontal-relative:text;mso-position-vertical:absolute;mso-position-vertical-relative:text;mso-width-percent:0;mso-height-percent:0;mso-width-relative:margin;mso-height-relative:margin" from="-.35pt,11.2pt" to="520.45pt,11.2pt" o:gfxdata="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" strokecolor="#f37123" strokeweight="1pt">
               <v:stroke endcap="round"/>
             </v:line>
           </w:pict>
@@ -6546,7 +6481,7 @@
                                 <wp:extent cx="1360800" cy="439200"/>
                                 <wp:effectExtent l="0" t="0" r="0" b="0"/>
                                 <wp:docPr id="24" name="Picture 24" title="Software University Foundation - logo">
-                                  <a:hlinkClick xmlns:a="http://schemas.openxmlformats.org/drawingml/2006/main" r:id="rId26"/>
+                                  <a:hlinkClick xmlns:a="http://schemas.openxmlformats.org/drawingml/2006/main" r:id="rId1"/>
                                 </wp:docPr>
                                 <wp:cNvGraphicFramePr>
                                   <a:graphicFrameLocks xmlns:a="http://schemas.openxmlformats.org/drawingml/2006/main"/>
@@ -6556,12 +6491,12 @@
                                     <pic:pic xmlns:pic="http://schemas.openxmlformats.org/drawingml/2006/picture">
                                       <pic:nvPicPr>
                                         <pic:cNvPr id="1" name="Picture 1" title="Software University Foundation - logo">
-                                          <a:hlinkClick r:id="rId44"/>
+                                          <a:hlinkClick r:id="rId24"/>
                                         </pic:cNvPr>
                                         <pic:cNvPicPr/>
                                       </pic:nvPicPr>
                                       <pic:blipFill>
-                                        <a:blip r:embed="rId45">
+                                        <a:blip r:embed="rId25">
                                           <a:extLst>
                                             <a:ext uri="{28A0092B-C50C-407E-A947-70E740481C1C}">
                                               <a14:useLocalDpi xmlns:a14="http://schemas.microsoft.com/office/drawing/2010/main" val="0"/>
@@ -6612,7 +6547,7 @@
         </mc:Choice>
         <mc:Fallback>
           <w:pict>
-            <v:shape id="Text Box 4" o:spid="_x0000_s1029" type="#_x0000_t202" style="position:absolute;margin-left:1pt;margin-top:13.75pt;width:123.1pt;height:40.45pt;z-index:251661312;visibility:visible;mso-wrap-style:square;mso-width-percent:0;mso-height-percent:0;mso-wrap-distance-left:9pt;mso-wrap-distance-top:3.6pt;mso-wrap-distance-right:9pt;mso-wrap-distance-bottom:3.6pt;mso-position-horizontal:absolute;mso-position-horizontal-relative:text;mso-position-vertical:absolute;mso-position-vertical-relative:text;mso-width-percent:0;mso-height-percent:0;mso-width-relative:margin;mso-height-relative:margin;v-text-anchor:top" o:gfxdata="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" filled="f" stroked="f">
+            <v:shape w14:anchorId="553604ED" id="Text Box 4" o:spid="_x0000_s1029" type="#_x0000_t202" style="position:absolute;margin-left:1pt;margin-top:13.75pt;width:123.1pt;height:40.45pt;z-index:251661312;visibility:visible;mso-wrap-style:square;mso-width-percent:0;mso-height-percent:0;mso-wrap-distance-left:9pt;mso-wrap-distance-top:3.6pt;mso-wrap-distance-right:9pt;mso-wrap-distance-bottom:3.6pt;mso-position-horizontal:absolute;mso-position-horizontal-relative:text;mso-position-vertical:absolute;mso-position-vertical-relative:text;mso-width-percent:0;mso-height-percent:0;mso-width-relative:margin;mso-height-relative:margin;v-text-anchor:top" o:gfxdata="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" filled="f" stroked="f">
               <v:textbox inset=".5mm,.5mm,.5mm,.5mm">
                 <w:txbxContent>
                   <w:p>
@@ -6630,7 +6565,7 @@
                           <wp:extent cx="1360800" cy="439200"/>
                           <wp:effectExtent l="0" t="0" r="0" b="0"/>
                           <wp:docPr id="24" name="Picture 24" title="Software University Foundation - logo">
-                            <a:hlinkClick xmlns:a="http://schemas.openxmlformats.org/drawingml/2006/main" r:id="rId26"/>
+                            <a:hlinkClick xmlns:a="http://schemas.openxmlformats.org/drawingml/2006/main" r:id="rId1"/>
                           </wp:docPr>
                           <wp:cNvGraphicFramePr>
                             <a:graphicFrameLocks xmlns:a="http://schemas.openxmlformats.org/drawingml/2006/main"/>
@@ -6640,12 +6575,12 @@
                               <pic:pic xmlns:pic="http://schemas.openxmlformats.org/drawingml/2006/picture">
                                 <pic:nvPicPr>
                                   <pic:cNvPr id="1" name="Picture 1" title="Software University Foundation - logo">
-                                    <a:hlinkClick r:id="rId46"/>
+                                    <a:hlinkClick r:id="rId24"/>
                                   </pic:cNvPr>
                                   <pic:cNvPicPr/>
                                 </pic:nvPicPr>
                                 <pic:blipFill>
-                                  <a:blip r:embed="rId47">
+                                  <a:blip r:embed="rId25">
                                     <a:extLst>
                                       <a:ext uri="{28A0092B-C50C-407E-A947-70E740481C1C}">
                                         <a14:useLocalDpi xmlns:a14="http://schemas.microsoft.com/office/drawing/2010/main" val="0"/>
@@ -6700,7 +6635,7 @@
 </file>
 
 <file path=word/footnotes.xml><?xml version="1.0" encoding="utf-8"?>
-<w:footnotes xmlns:wpc="http://schemas.microsoft.com/office/word/2010/wordprocessingCanvas" xmlns:mc="http://schemas.openxmlformats.org/markup-compatibility/2006" xmlns:o="urn:schemas-microsoft-com:office:office" xmlns:r="http://schemas.openxmlformats.org/officeDocument/2006/relationships" xmlns:m="http://schemas.openxmlformats.org/officeDocument/2006/math" xmlns:v="urn:schemas-microsoft-com:vml" xmlns:wp14="http://schemas.microsoft.com/office/word/2010/wordprocessingDrawing" xmlns:wp="http://schemas.openxmlformats.org/drawingml/2006/wordprocessingDrawing" xmlns:w10="urn:schemas-microsoft-com:office:word" xmlns:w="http://schemas.openxmlformats.org/wordprocessingml/2006/main" xmlns:w14="http://schemas.microsoft.com/office/word/2010/wordml" xmlns:wpg="http://schemas.microsoft.com/office/word/2010/wordprocessingGroup" xmlns:wpi="http://schemas.microsoft.com/office/word/2010/wordprocessingInk" xmlns:wne="http://schemas.microsoft.com/office/word/2006/wordml" xmlns:wps="http://schemas.microsoft.com/office/word/2010/wordprocessingShape" mc:Ignorable="w14 wp14">
+<w:footnotes xmlns:wpc="http://schemas.microsoft.com/office/word/2010/wordprocessingCanvas" xmlns:mc="http://schemas.openxmlformats.org/markup-compatibility/2006" xmlns:o="urn:schemas-microsoft-com:office:office" xmlns:r="http://schemas.openxmlformats.org/officeDocument/2006/relationships" xmlns:m="http://schemas.openxmlformats.org/officeDocument/2006/math" xmlns:v="urn:schemas-microsoft-com:vml" xmlns:wp14="http://schemas.microsoft.com/office/word/2010/wordprocessingDrawing" xmlns:wp="http://schemas.openxmlformats.org/drawingml/2006/wordprocessingDrawing" xmlns:w10="urn:schemas-microsoft-com:office:word" xmlns:w="http://schemas.openxmlformats.org/wordprocessingml/2006/main" xmlns:w14="http://schemas.microsoft.com/office/word/2010/wordml" xmlns:w15="http://schemas.microsoft.com/office/word/2012/wordml" xmlns:wpg="http://schemas.microsoft.com/office/word/2010/wordprocessingGroup" xmlns:wpi="http://schemas.microsoft.com/office/word/2010/wordprocessingInk" xmlns:wne="http://schemas.microsoft.com/office/word/2006/wordml" xmlns:wps="http://schemas.microsoft.com/office/word/2010/wordprocessingShape" mc:Ignorable="w14 w15 wp14">
   <w:footnote w:type="separator" w:id="-1">
     <w:p>
       <w:pPr>
@@ -6725,7 +6660,7 @@
 </file>
 
 <file path=word/header1.xml><?xml version="1.0" encoding="utf-8"?>
-<w:hdr xmlns:wpc="http://schemas.microsoft.com/office/word/2010/wordprocessingCanvas" xmlns:mc="http://schemas.openxmlformats.org/markup-compatibility/2006" xmlns:o="urn:schemas-microsoft-com:office:office" xmlns:r="http://schemas.openxmlformats.org/officeDocument/2006/relationships" xmlns:m="http://schemas.openxmlformats.org/officeDocument/2006/math" xmlns:v="urn:schemas-microsoft-com:vml" xmlns:wp14="http://schemas.microsoft.com/office/word/2010/wordprocessingDrawing" xmlns:wp="http://schemas.openxmlformats.org/drawingml/2006/wordprocessingDrawing" xmlns:w10="urn:schemas-microsoft-com:office:word" xmlns:w="http://schemas.openxmlformats.org/wordprocessingml/2006/main" xmlns:w14="http://schemas.microsoft.com/office/word/2010/wordml" xmlns:wpg="http://schemas.microsoft.com/office/word/2010/wordprocessingGroup" xmlns:wpi="http://schemas.microsoft.com/office/word/2010/wordprocessingInk" xmlns:wne="http://schemas.microsoft.com/office/word/2006/wordml" xmlns:wps="http://schemas.microsoft.com/office/word/2010/wordprocessingShape" mc:Ignorable="w14 wp14">
+<w:hdr xmlns:wpc="http://schemas.microsoft.com/office/word/2010/wordprocessingCanvas" xmlns:mc="http://schemas.openxmlformats.org/markup-compatibility/2006" xmlns:o="urn:schemas-microsoft-com:office:office" xmlns:r="http://schemas.openxmlformats.org/officeDocument/2006/relationships" xmlns:m="http://schemas.openxmlformats.org/officeDocument/2006/math" xmlns:v="urn:schemas-microsoft-com:vml" xmlns:wp14="http://schemas.microsoft.com/office/word/2010/wordprocessingDrawing" xmlns:wp="http://schemas.openxmlformats.org/drawingml/2006/wordprocessingDrawing" xmlns:w10="urn:schemas-microsoft-com:office:word" xmlns:w="http://schemas.openxmlformats.org/wordprocessingml/2006/main" xmlns:w14="http://schemas.microsoft.com/office/word/2010/wordml" xmlns:w15="http://schemas.microsoft.com/office/word/2012/wordml" xmlns:wpg="http://schemas.microsoft.com/office/word/2010/wordprocessingGroup" xmlns:wpi="http://schemas.microsoft.com/office/word/2010/wordprocessingInk" xmlns:wne="http://schemas.microsoft.com/office/word/2006/wordml" xmlns:wps="http://schemas.microsoft.com/office/word/2010/wordprocessingShape" mc:Ignorable="w14 w15 wp14">
   <w:p>
     <w:pPr>
       <w:pStyle w:val="Header"/>
@@ -6736,8 +6671,8 @@
 </file>
 
 <file path=word/numbering.xml><?xml version="1.0" encoding="utf-8"?>
-<w:numbering xmlns:wpc="http://schemas.microsoft.com/office/word/2010/wordprocessingCanvas" xmlns:mc="http://schemas.openxmlformats.org/markup-compatibility/2006" xmlns:o="urn:schemas-microsoft-com:office:office" xmlns:r="http://schemas.openxmlformats.org/officeDocument/2006/relationships" xmlns:m="http://schemas.openxmlformats.org/officeDocument/2006/math" xmlns:v="urn:schemas-microsoft-com:vml" xmlns:wp14="http://schemas.microsoft.com/office/word/2010/wordprocessingDrawing" xmlns:wp="http://schemas.openxmlformats.org/drawingml/2006/wordprocessingDrawing" xmlns:w10="urn:schemas-microsoft-com:office:word" xmlns:w="http://schemas.openxmlformats.org/wordprocessingml/2006/main" xmlns:w14="http://schemas.microsoft.com/office/word/2010/wordml" xmlns:wpg="http://schemas.microsoft.com/office/word/2010/wordprocessingGroup" xmlns:wpi="http://schemas.microsoft.com/office/word/2010/wordprocessingInk" xmlns:wne="http://schemas.microsoft.com/office/word/2006/wordml" xmlns:wps="http://schemas.microsoft.com/office/word/2010/wordprocessingShape" mc:Ignorable="w14 wp14">
-  <w:abstractNum w:abstractNumId="0">
+<w:numbering xmlns:wpc="http://schemas.microsoft.com/office/word/2010/wordprocessingCanvas" xmlns:mc="http://schemas.openxmlformats.org/markup-compatibility/2006" xmlns:o="urn:schemas-microsoft-com:office:office" xmlns:r="http://schemas.openxmlformats.org/officeDocument/2006/relationships" xmlns:m="http://schemas.openxmlformats.org/officeDocument/2006/math" xmlns:v="urn:schemas-microsoft-com:vml" xmlns:wp14="http://schemas.microsoft.com/office/word/2010/wordprocessingDrawing" xmlns:wp="http://schemas.openxmlformats.org/drawingml/2006/wordprocessingDrawing" xmlns:w10="urn:schemas-microsoft-com:office:word" xmlns:w="http://schemas.openxmlformats.org/wordprocessingml/2006/main" xmlns:w14="http://schemas.microsoft.com/office/word/2010/wordml" xmlns:w15="http://schemas.microsoft.com/office/word/2012/wordml" xmlns:wpg="http://schemas.microsoft.com/office/word/2010/wordprocessingGroup" xmlns:wpi="http://schemas.microsoft.com/office/word/2010/wordprocessingInk" xmlns:wne="http://schemas.microsoft.com/office/word/2006/wordml" xmlns:wps="http://schemas.microsoft.com/office/word/2010/wordprocessingShape" mc:Ignorable="w14 w15 wp14">
+  <w:abstractNum w:abstractNumId="0" w15:restartNumberingAfterBreak="0">
     <w:nsid w:val="00DE6CE0"/>
     <w:multiLevelType w:val="hybridMultilevel"/>
     <w:tmpl w:val="D01A1A1E"/>
@@ -6826,7 +6761,7 @@
       </w:pPr>
     </w:lvl>
   </w:abstractNum>
-  <w:abstractNum w:abstractNumId="1">
+  <w:abstractNum w:abstractNumId="1" w15:restartNumberingAfterBreak="0">
     <w:nsid w:val="04E60920"/>
     <w:multiLevelType w:val="hybridMultilevel"/>
     <w:tmpl w:val="9DB0F662"/>
@@ -6939,7 +6874,7 @@
       </w:rPr>
     </w:lvl>
   </w:abstractNum>
-  <w:abstractNum w:abstractNumId="2">
+  <w:abstractNum w:abstractNumId="2" w15:restartNumberingAfterBreak="0">
     <w:nsid w:val="08AA1224"/>
     <w:multiLevelType w:val="hybridMultilevel"/>
     <w:tmpl w:val="4296D3A6"/>
@@ -7052,7 +6987,7 @@
       </w:pPr>
     </w:lvl>
   </w:abstractNum>
-  <w:abstractNum w:abstractNumId="3">
+  <w:abstractNum w:abstractNumId="3" w15:restartNumberingAfterBreak="0">
     <w:nsid w:val="09942933"/>
     <w:multiLevelType w:val="hybridMultilevel"/>
     <w:tmpl w:val="94228B32"/>
@@ -7165,7 +7100,7 @@
       </w:pPr>
     </w:lvl>
   </w:abstractNum>
-  <w:abstractNum w:abstractNumId="4">
+  <w:abstractNum w:abstractNumId="4" w15:restartNumberingAfterBreak="0">
     <w:nsid w:val="0AC736A2"/>
     <w:multiLevelType w:val="multilevel"/>
     <w:tmpl w:val="6ADCEAFC"/>
@@ -7314,7 +7249,7 @@
       </w:rPr>
     </w:lvl>
   </w:abstractNum>
-  <w:abstractNum w:abstractNumId="5">
+  <w:abstractNum w:abstractNumId="5" w15:restartNumberingAfterBreak="0">
     <w:nsid w:val="0E464E84"/>
     <w:multiLevelType w:val="hybridMultilevel"/>
     <w:tmpl w:val="DFAEC996"/>
@@ -7427,7 +7362,7 @@
       </w:rPr>
     </w:lvl>
   </w:abstractNum>
-  <w:abstractNum w:abstractNumId="6">
+  <w:abstractNum w:abstractNumId="6" w15:restartNumberingAfterBreak="0">
     <w:nsid w:val="129807F3"/>
     <w:multiLevelType w:val="hybridMultilevel"/>
     <w:tmpl w:val="25767F9A"/>
@@ -7540,7 +7475,7 @@
       </w:rPr>
     </w:lvl>
   </w:abstractNum>
-  <w:abstractNum w:abstractNumId="7">
+  <w:abstractNum w:abstractNumId="7" w15:restartNumberingAfterBreak="0">
     <w:nsid w:val="15E068A4"/>
     <w:multiLevelType w:val="hybridMultilevel"/>
     <w:tmpl w:val="708E8F7C"/>
@@ -7653,7 +7588,7 @@
       </w:rPr>
     </w:lvl>
   </w:abstractNum>
-  <w:abstractNum w:abstractNumId="8">
+  <w:abstractNum w:abstractNumId="8" w15:restartNumberingAfterBreak="0">
     <w:nsid w:val="1874561D"/>
     <w:multiLevelType w:val="hybridMultilevel"/>
     <w:tmpl w:val="ADECB8FE"/>
@@ -7766,7 +7701,7 @@
       </w:pPr>
     </w:lvl>
   </w:abstractNum>
-  <w:abstractNum w:abstractNumId="9">
+  <w:abstractNum w:abstractNumId="9" w15:restartNumberingAfterBreak="0">
     <w:nsid w:val="19A750ED"/>
     <w:multiLevelType w:val="hybridMultilevel"/>
     <w:tmpl w:val="DB6A186E"/>
@@ -7879,7 +7814,7 @@
       </w:rPr>
     </w:lvl>
   </w:abstractNum>
-  <w:abstractNum w:abstractNumId="10">
+  <w:abstractNum w:abstractNumId="10" w15:restartNumberingAfterBreak="0">
     <w:nsid w:val="1B9F6B00"/>
     <w:multiLevelType w:val="hybridMultilevel"/>
     <w:tmpl w:val="523065E6"/>
@@ -7992,7 +7927,7 @@
       </w:rPr>
     </w:lvl>
   </w:abstractNum>
-  <w:abstractNum w:abstractNumId="11">
+  <w:abstractNum w:abstractNumId="11" w15:restartNumberingAfterBreak="0">
     <w:nsid w:val="22CD3F94"/>
     <w:multiLevelType w:val="hybridMultilevel"/>
     <w:tmpl w:val="A044FDFA"/>
@@ -8078,7 +8013,7 @@
       </w:pPr>
     </w:lvl>
   </w:abstractNum>
-  <w:abstractNum w:abstractNumId="12">
+  <w:abstractNum w:abstractNumId="12" w15:restartNumberingAfterBreak="0">
     <w:nsid w:val="273A0993"/>
     <w:multiLevelType w:val="hybridMultilevel"/>
     <w:tmpl w:val="15189A8C"/>
@@ -8191,7 +8126,7 @@
       </w:rPr>
     </w:lvl>
   </w:abstractNum>
-  <w:abstractNum w:abstractNumId="13">
+  <w:abstractNum w:abstractNumId="13" w15:restartNumberingAfterBreak="0">
     <w:nsid w:val="27B21A09"/>
     <w:multiLevelType w:val="hybridMultilevel"/>
     <w:tmpl w:val="2B56ED7C"/>
@@ -8281,7 +8216,7 @@
       </w:pPr>
     </w:lvl>
   </w:abstractNum>
-  <w:abstractNum w:abstractNumId="14">
+  <w:abstractNum w:abstractNumId="14" w15:restartNumberingAfterBreak="0">
     <w:nsid w:val="27B34338"/>
     <w:multiLevelType w:val="hybridMultilevel"/>
     <w:tmpl w:val="EC94A74A"/>
@@ -8394,7 +8329,7 @@
       </w:rPr>
     </w:lvl>
   </w:abstractNum>
-  <w:abstractNum w:abstractNumId="15">
+  <w:abstractNum w:abstractNumId="15" w15:restartNumberingAfterBreak="0">
     <w:nsid w:val="297F2B90"/>
     <w:multiLevelType w:val="hybridMultilevel"/>
     <w:tmpl w:val="7ED8967E"/>
@@ -8507,7 +8442,7 @@
       </w:rPr>
     </w:lvl>
   </w:abstractNum>
-  <w:abstractNum w:abstractNumId="16">
+  <w:abstractNum w:abstractNumId="16" w15:restartNumberingAfterBreak="0">
     <w:nsid w:val="2A4D0369"/>
     <w:multiLevelType w:val="hybridMultilevel"/>
     <w:tmpl w:val="F440DC38"/>
@@ -8620,7 +8555,7 @@
       </w:rPr>
     </w:lvl>
   </w:abstractNum>
-  <w:abstractNum w:abstractNumId="17">
+  <w:abstractNum w:abstractNumId="17" w15:restartNumberingAfterBreak="0">
     <w:nsid w:val="2E082EE8"/>
     <w:multiLevelType w:val="hybridMultilevel"/>
     <w:tmpl w:val="541651DA"/>
@@ -8706,7 +8641,7 @@
       </w:pPr>
     </w:lvl>
   </w:abstractNum>
-  <w:abstractNum w:abstractNumId="18">
+  <w:abstractNum w:abstractNumId="18" w15:restartNumberingAfterBreak="0">
     <w:nsid w:val="3D977E60"/>
     <w:multiLevelType w:val="hybridMultilevel"/>
     <w:tmpl w:val="ED7E8440"/>
@@ -8819,7 +8754,7 @@
       </w:rPr>
     </w:lvl>
   </w:abstractNum>
-  <w:abstractNum w:abstractNumId="19">
+  <w:abstractNum w:abstractNumId="19" w15:restartNumberingAfterBreak="0">
     <w:nsid w:val="3E6F7750"/>
     <w:multiLevelType w:val="hybridMultilevel"/>
     <w:tmpl w:val="F0FC9A98"/>
@@ -8932,7 +8867,7 @@
       </w:rPr>
     </w:lvl>
   </w:abstractNum>
-  <w:abstractNum w:abstractNumId="20">
+  <w:abstractNum w:abstractNumId="20" w15:restartNumberingAfterBreak="0">
     <w:nsid w:val="3F474D2B"/>
     <w:multiLevelType w:val="hybridMultilevel"/>
     <w:tmpl w:val="58BA62AC"/>
@@ -9045,7 +8980,7 @@
       </w:rPr>
     </w:lvl>
   </w:abstractNum>
-  <w:abstractNum w:abstractNumId="21">
+  <w:abstractNum w:abstractNumId="21" w15:restartNumberingAfterBreak="0">
     <w:nsid w:val="408D2380"/>
     <w:multiLevelType w:val="hybridMultilevel"/>
     <w:tmpl w:val="171ABD58"/>
@@ -9158,7 +9093,7 @@
       </w:rPr>
     </w:lvl>
   </w:abstractNum>
-  <w:abstractNum w:abstractNumId="22">
+  <w:abstractNum w:abstractNumId="22" w15:restartNumberingAfterBreak="0">
     <w:nsid w:val="437D5FD9"/>
     <w:multiLevelType w:val="hybridMultilevel"/>
     <w:tmpl w:val="9CBA24DE"/>
@@ -9271,7 +9206,7 @@
       </w:rPr>
     </w:lvl>
   </w:abstractNum>
-  <w:abstractNum w:abstractNumId="23">
+  <w:abstractNum w:abstractNumId="23" w15:restartNumberingAfterBreak="0">
     <w:nsid w:val="45C60FAA"/>
     <w:multiLevelType w:val="hybridMultilevel"/>
     <w:tmpl w:val="1C52B68A"/>
@@ -9384,7 +9319,7 @@
       </w:rPr>
     </w:lvl>
   </w:abstractNum>
-  <w:abstractNum w:abstractNumId="24">
+  <w:abstractNum w:abstractNumId="24" w15:restartNumberingAfterBreak="0">
     <w:nsid w:val="4751303A"/>
     <w:multiLevelType w:val="hybridMultilevel"/>
     <w:tmpl w:val="BC8E092C"/>
@@ -9497,7 +9432,7 @@
       </w:rPr>
     </w:lvl>
   </w:abstractNum>
-  <w:abstractNum w:abstractNumId="25">
+  <w:abstractNum w:abstractNumId="25" w15:restartNumberingAfterBreak="0">
     <w:nsid w:val="47E60497"/>
     <w:multiLevelType w:val="hybridMultilevel"/>
     <w:tmpl w:val="A9A0E366"/>
@@ -9610,7 +9545,7 @@
       </w:rPr>
     </w:lvl>
   </w:abstractNum>
-  <w:abstractNum w:abstractNumId="26">
+  <w:abstractNum w:abstractNumId="26" w15:restartNumberingAfterBreak="0">
     <w:nsid w:val="480241E3"/>
     <w:multiLevelType w:val="hybridMultilevel"/>
     <w:tmpl w:val="D89C5D02"/>
@@ -9723,7 +9658,7 @@
       </w:rPr>
     </w:lvl>
   </w:abstractNum>
-  <w:abstractNum w:abstractNumId="27">
+  <w:abstractNum w:abstractNumId="27" w15:restartNumberingAfterBreak="0">
     <w:nsid w:val="4BCC293A"/>
     <w:multiLevelType w:val="hybridMultilevel"/>
     <w:tmpl w:val="9258CFB8"/>
@@ -9836,7 +9771,7 @@
       </w:rPr>
     </w:lvl>
   </w:abstractNum>
-  <w:abstractNum w:abstractNumId="28">
+  <w:abstractNum w:abstractNumId="28" w15:restartNumberingAfterBreak="0">
     <w:nsid w:val="53616933"/>
     <w:multiLevelType w:val="hybridMultilevel"/>
     <w:tmpl w:val="0B82DA72"/>
@@ -9949,7 +9884,7 @@
       </w:rPr>
     </w:lvl>
   </w:abstractNum>
-  <w:abstractNum w:abstractNumId="29">
+  <w:abstractNum w:abstractNumId="29" w15:restartNumberingAfterBreak="0">
     <w:nsid w:val="5507266E"/>
     <w:multiLevelType w:val="hybridMultilevel"/>
     <w:tmpl w:val="22522E3A"/>
@@ -10062,7 +9997,7 @@
       </w:rPr>
     </w:lvl>
   </w:abstractNum>
-  <w:abstractNum w:abstractNumId="30">
+  <w:abstractNum w:abstractNumId="30" w15:restartNumberingAfterBreak="0">
     <w:nsid w:val="55990837"/>
     <w:multiLevelType w:val="hybridMultilevel"/>
     <w:tmpl w:val="960254F8"/>
@@ -10175,7 +10110,7 @@
       </w:rPr>
     </w:lvl>
   </w:abstractNum>
-  <w:abstractNum w:abstractNumId="31">
+  <w:abstractNum w:abstractNumId="31" w15:restartNumberingAfterBreak="0">
     <w:nsid w:val="56373FA6"/>
     <w:multiLevelType w:val="multilevel"/>
     <w:tmpl w:val="0EC6010C"/>
@@ -10324,7 +10259,7 @@
       </w:rPr>
     </w:lvl>
   </w:abstractNum>
-  <w:abstractNum w:abstractNumId="32">
+  <w:abstractNum w:abstractNumId="32" w15:restartNumberingAfterBreak="0">
     <w:nsid w:val="572900D2"/>
     <w:multiLevelType w:val="hybridMultilevel"/>
     <w:tmpl w:val="5824C316"/>
@@ -10437,7 +10372,7 @@
       </w:pPr>
     </w:lvl>
   </w:abstractNum>
-  <w:abstractNum w:abstractNumId="33">
+  <w:abstractNum w:abstractNumId="33" w15:restartNumberingAfterBreak="0">
     <w:nsid w:val="59D62DEB"/>
     <w:multiLevelType w:val="hybridMultilevel"/>
     <w:tmpl w:val="9BDE43E0"/>
@@ -10550,7 +10485,7 @@
       </w:rPr>
     </w:lvl>
   </w:abstractNum>
-  <w:abstractNum w:abstractNumId="34">
+  <w:abstractNum w:abstractNumId="34" w15:restartNumberingAfterBreak="0">
     <w:nsid w:val="5CE32C26"/>
     <w:multiLevelType w:val="hybridMultilevel"/>
     <w:tmpl w:val="F61C5738"/>
@@ -10663,7 +10598,7 @@
       </w:rPr>
     </w:lvl>
   </w:abstractNum>
-  <w:abstractNum w:abstractNumId="35">
+  <w:abstractNum w:abstractNumId="35" w15:restartNumberingAfterBreak="0">
     <w:nsid w:val="5E10569E"/>
     <w:multiLevelType w:val="hybridMultilevel"/>
     <w:tmpl w:val="6190573C"/>
@@ -10776,7 +10711,7 @@
       </w:rPr>
     </w:lvl>
   </w:abstractNum>
-  <w:abstractNum w:abstractNumId="36">
+  <w:abstractNum w:abstractNumId="36" w15:restartNumberingAfterBreak="0">
     <w:nsid w:val="5F9A715F"/>
     <w:multiLevelType w:val="hybridMultilevel"/>
     <w:tmpl w:val="4B26630C"/>
@@ -10889,7 +10824,7 @@
       </w:rPr>
     </w:lvl>
   </w:abstractNum>
-  <w:abstractNum w:abstractNumId="37">
+  <w:abstractNum w:abstractNumId="37" w15:restartNumberingAfterBreak="0">
     <w:nsid w:val="60B1394E"/>
     <w:multiLevelType w:val="hybridMultilevel"/>
     <w:tmpl w:val="D460172E"/>
@@ -11002,7 +10937,7 @@
       </w:rPr>
     </w:lvl>
   </w:abstractNum>
-  <w:abstractNum w:abstractNumId="38">
+  <w:abstractNum w:abstractNumId="38" w15:restartNumberingAfterBreak="0">
     <w:nsid w:val="65FF2968"/>
     <w:multiLevelType w:val="hybridMultilevel"/>
     <w:tmpl w:val="686E9B12"/>
@@ -11088,7 +11023,7 @@
       </w:pPr>
     </w:lvl>
   </w:abstractNum>
-  <w:abstractNum w:abstractNumId="39">
+  <w:abstractNum w:abstractNumId="39" w15:restartNumberingAfterBreak="0">
     <w:nsid w:val="6A78427E"/>
     <w:multiLevelType w:val="hybridMultilevel"/>
     <w:tmpl w:val="2B9A3FD6"/>
@@ -11201,7 +11136,7 @@
       </w:rPr>
     </w:lvl>
   </w:abstractNum>
-  <w:abstractNum w:abstractNumId="40">
+  <w:abstractNum w:abstractNumId="40" w15:restartNumberingAfterBreak="0">
     <w:nsid w:val="6DC02F02"/>
     <w:multiLevelType w:val="hybridMultilevel"/>
     <w:tmpl w:val="15B2AB50"/>
@@ -11314,7 +11249,7 @@
       </w:rPr>
     </w:lvl>
   </w:abstractNum>
-  <w:abstractNum w:abstractNumId="41">
+  <w:abstractNum w:abstractNumId="41" w15:restartNumberingAfterBreak="0">
     <w:nsid w:val="76417219"/>
     <w:multiLevelType w:val="hybridMultilevel"/>
     <w:tmpl w:val="02E20E58"/>
@@ -11427,7 +11362,7 @@
       </w:pPr>
     </w:lvl>
   </w:abstractNum>
-  <w:abstractNum w:abstractNumId="42">
+  <w:abstractNum w:abstractNumId="42" w15:restartNumberingAfterBreak="0">
     <w:nsid w:val="7A0155B4"/>
     <w:multiLevelType w:val="hybridMultilevel"/>
     <w:tmpl w:val="581A57DA"/>
@@ -11540,7 +11475,7 @@
       </w:rPr>
     </w:lvl>
   </w:abstractNum>
-  <w:abstractNum w:abstractNumId="43">
+  <w:abstractNum w:abstractNumId="43" w15:restartNumberingAfterBreak="0">
     <w:nsid w:val="7C8835A5"/>
     <w:multiLevelType w:val="hybridMultilevel"/>
     <w:tmpl w:val="7E92255E"/>
@@ -11777,7 +11712,7 @@
 </file>
 
 <file path=word/styles.xml><?xml version="1.0" encoding="utf-8"?>
-<w:styles xmlns:mc="http://schemas.openxmlformats.org/markup-compatibility/2006" xmlns:r="http://schemas.openxmlformats.org/officeDocument/2006/relationships" xmlns:w="http://schemas.openxmlformats.org/wordprocessingml/2006/main" xmlns:w14="http://schemas.microsoft.com/office/word/2010/wordml" mc:Ignorable="w14">
+<w:styles xmlns:mc="http://schemas.openxmlformats.org/markup-compatibility/2006" xmlns:r="http://schemas.openxmlformats.org/officeDocument/2006/relationships" xmlns:w="http://schemas.openxmlformats.org/wordprocessingml/2006/main" xmlns:w14="http://schemas.microsoft.com/office/word/2010/wordml" xmlns:w15="http://schemas.microsoft.com/office/word/2012/wordml" mc:Ignorable="w14 w15">
   <w:docDefaults>
     <w:rPrDefault>
       <w:rPr>
@@ -11793,765 +11728,378 @@
       </w:pPr>
     </w:pPrDefault>
   </w:docDefaults>
-  <w:latentStyles w:defLockedState="0" w:defUIPriority="99" w:defSemiHidden="1" w:defUnhideWhenUsed="1" w:defQFormat="0" w:count="267">
-    <w:lsdException w:name="Normal" w:semiHidden="0" w:uiPriority="0" w:unhideWhenUsed="0" w:qFormat="1"/>
-    <w:lsdException w:name="heading 1" w:semiHidden="0" w:uiPriority="9" w:unhideWhenUsed="0" w:qFormat="1"/>
-    <w:lsdException w:name="heading 2" w:uiPriority="9" w:qFormat="1"/>
-    <w:lsdException w:name="heading 3" w:uiPriority="9" w:qFormat="1"/>
-    <w:lsdException w:name="heading 4" w:uiPriority="9" w:qFormat="1"/>
-    <w:lsdException w:name="heading 5" w:uiPriority="9" w:qFormat="1"/>
-    <w:lsdException w:name="heading 6" w:uiPriority="9" w:qFormat="1"/>
-    <w:lsdException w:name="heading 7" w:uiPriority="9" w:qFormat="1"/>
-    <w:lsdException w:name="heading 8" w:uiPriority="9" w:qFormat="1"/>
-    <w:lsdException w:name="heading 9" w:uiPriority="9" w:qFormat="1"/>
-    <w:lsdException w:name="toc 1" w:uiPriority="39"/>
-    <w:lsdException w:name="toc 2" w:uiPriority="39"/>
-    <w:lsdException w:name="toc 3" w:uiPriority="39"/>
-    <w:lsdException w:name="toc 4" w:uiPriority="39"/>
-    <w:lsdException w:name="toc 5" w:uiPriority="39"/>
-    <w:lsdException w:name="toc 6" w:uiPriority="39"/>
-    <w:lsdException w:name="toc 7" w:uiPriority="39"/>
-    <w:lsdException w:name="toc 8" w:uiPriority="39"/>
-    <w:lsdException w:name="toc 9" w:uiPriority="39"/>
-    <w:lsdException w:name="caption" w:uiPriority="35" w:qFormat="1"/>
-    <w:lsdException w:name="Title" w:semiHidden="0" w:uiPriority="10" w:unhideWhenUsed="0"/>
-    <w:lsdException w:name="Default Paragraph Font" w:uiPriority="1"/>
-    <w:lsdException w:name="Subtitle" w:semiHidden="0" w:uiPriority="11" w:unhideWhenUsed="0"/>
-    <w:lsdException w:name="Strong" w:semiHidden="0" w:uiPriority="22" w:unhideWhenUsed="0" w:qFormat="1"/>
-    <w:lsdException w:name="Emphasis" w:semiHidden="0" w:uiPriority="20" w:unhideWhenUsed="0" w:qFormat="1"/>
-    <w:lsdException w:name="Table Grid" w:semiHidden="0" w:uiPriority="59" w:unhideWhenUsed="0"/>
-    <w:lsdException w:name="Placeholder Text" w:unhideWhenUsed="0"/>
-    <w:lsdException w:name="No Spacing" w:semiHidden="0" w:uiPriority="1" w:unhideWhenUsed="0"/>
-    <w:lsdException w:name="Light Shading" w:semiHidden="0" w:uiPriority="60" w:unhideWhenUsed="0"/>
-    <w:lsdException w:name="Light List" w:semiHidden="0" w:uiPriority="61" w:unhideWhenUsed="0"/>
-    <w:lsdException w:name="Light Grid" w:semiHidden="0" w:uiPriority="62" w:unhideWhenUsed="0"/>
-    <w:lsdException w:name="Medium Shading 1" w:semiHidden="0" w:uiPriority="63" w:unhideWhenUsed="0"/>
-    <w:lsdException w:name="Medium Shading 2" w:semiHidden="0" w:uiPriority="64" w:unhideWhenUsed="0"/>
-    <w:lsdException w:name="Medium List 1" w:semiHidden="0" w:uiPriority="65" w:unhideWhenUsed="0"/>
-    <w:lsdException w:name="Medium List 2" w:semiHidden="0" w:uiPriority="66" w:unhideWhenUsed="0"/>
-    <w:lsdException w:name="Medium Grid 1" w:semiHidden="0" w:uiPriority="67" w:unhideWhenUsed="0"/>
-    <w:lsdException w:name="Medium Grid 2" w:semiHidden="0" w:uiPriority="68" w:unhideWhenUsed="0"/>
-    <w:lsdException w:name="Medium Grid 3" w:semiHidden="0" w:uiPriority="69" w:unhideWhenUsed="0"/>
-    <w:lsdException w:name="Dark List" w:semiHidden="0" w:uiPriority="70" w:unhideWhenUsed="0"/>
-    <w:lsdException w:name="Colorful Shading" w:semiHidden="0" w:uiPriority="71" w:unhideWhenUsed="0"/>
-    <w:lsdException w:name="Colorful List" w:semiHidden="0" w:uiPriority="72" w:unhideWhenUsed="0"/>
-    <w:lsdException w:name="Colorful Grid" w:semiHidden="0" w:uiPriority="73" w:unhideWhenUsed="0"/>
-    <w:lsdException w:name="Light Shading Accent 1" w:semiHidden="0" w:uiPriority="60" w:unhideWhenUsed="0"/>
-    <w:lsdException w:name="Light List Accent 1" w:semiHidden="0" w:uiPriority="61" w:unhideWhenUsed="0"/>
-    <w:lsdException w:name="Light Grid Accent 1" w:semiHidden="0" w:uiPriority="62" w:unhideWhenUsed="0"/>
-    <w:lsdException w:name="Medium Shading 1 Accent 1" w:semiHidden="0" w:uiPriority="63" w:unhideWhenUsed="0"/>
-    <w:lsdException w:name="Medium Shading 2 Accent 1" w:semiHidden="0" w:uiPriority="64" w:unhideWhenUsed="0"/>
-    <w:lsdException w:name="Medium List 1 Accent 1" w:semiHidden="0" w:uiPriority="65" w:unhideWhenUsed="0"/>
-    <w:lsdException w:name="Revision" w:unhideWhenUsed="0"/>
-    <w:lsdException w:name="List Paragraph" w:semiHidden="0" w:uiPriority="34" w:unhideWhenUsed="0" w:qFormat="1"/>
-    <w:lsdException w:name="Quote" w:semiHidden="0" w:uiPriority="29" w:unhideWhenUsed="0"/>
-    <w:lsdException w:name="Intense Quote" w:semiHidden="0" w:uiPriority="30" w:unhideWhenUsed="0"/>
-    <w:lsdException w:name="Medium List 2 Accent 1" w:semiHidden="0" w:uiPriority="66" w:unhideWhenUsed="0"/>
-    <w:lsdException w:name="Medium Grid 1 Accent 1" w:semiHidden="0" w:uiPriority="67" w:unhideWhenUsed="0"/>
-    <w:lsdException w:name="Medium Grid 2 Accent 1" w:semiHidden="0" w:uiPriority="68" w:unhideWhenUsed="0"/>
-    <w:lsdException w:name="Medium Grid 3 Accent 1" w:semiHidden="0" w:uiPriority="69" w:unhideWhenUsed="0"/>
-    <w:lsdException w:name="Dark List Accent 1" w:semiHidden="0" w:uiPriority="70" w:unhideWhenUsed="0"/>
-    <w:lsdException w:name="Colorful Shading Accent 1" w:semiHidden="0" w:uiPriority="71" w:unhideWhenUsed="0"/>
-    <w:lsdException w:name="Colorful List Accent 1" w:semiHidden="0" w:uiPriority="72" w:unhideWhenUsed="0"/>
-    <w:lsdException w:name="Colorful Grid Accent 1" w:semiHidden="0" w:uiPriority="73" w:unhideWhenUsed="0"/>
-    <w:lsdException w:name="Light Shading Accent 2" w:semiHidden="0" w:uiPriority="60" w:unhideWhenUsed="0"/>
-    <w:lsdException w:name="Light List Accent 2" w:semiHidden="0" w:uiPriority="61" w:unhideWhenUsed="0"/>
-    <w:lsdException w:name="Light Grid Accent 2" w:semiHidden="0" w:uiPriority="62" w:unhideWhenUsed="0"/>
-    <w:lsdException w:name="Medium Shading 1 Accent 2" w:semiHidden="0" w:uiPriority="63" w:unhideWhenUsed="0"/>
-    <w:lsdException w:name="Medium Shading 2 Accent 2" w:semiHidden="0" w:uiPriority="64" w:unhideWhenUsed="0"/>
-    <w:lsdException w:name="Medium List 1 Accent 2" w:semiHidden="0" w:uiPriority="65" w:unhideWhenUsed="0"/>
-    <w:lsdException w:name="Medium List 2 Accent 2" w:semiHidden="0" w:uiPriority="66" w:unhideWhenUsed="0"/>
-    <w:lsdException w:name="Medium Grid 1 Accent 2" w:semiHidden="0" w:uiPriority="67" w:unhideWhenUsed="0"/>
-    <w:lsdException w:name="Medium Grid 2 Accent 2" w:semiHidden="0" w:uiPriority="68" w:unhideWhenUsed="0"/>
-    <w:lsdException w:name="Medium Grid 3 Accent 2" w:semiHidden="0" w:uiPriority="69" w:unhideWhenUsed="0"/>
-    <w:lsdException w:name="Dark List Accent 2" w:semiHidden="0" w:uiPriority="70" w:unhideWhenUsed="0"/>
-    <w:lsdException w:name="Colorful Shading Accent 2" w:semiHidden="0" w:uiPriority="71" w:unhideWhenUsed="0"/>
-    <w:lsdException w:name="Colorful List Accent 2" w:semiHidden="0" w:uiPriority="72" w:unhideWhenUsed="0"/>
-    <w:lsdException w:name="Colorful Grid Accent 2" w:semiHidden="0" w:uiPriority="73" w:unhideWhenUsed="0"/>
-    <w:lsdException w:name="Light Shading Accent 3" w:semiHidden="0" w:uiPriority="60" w:unhideWhenUsed="0"/>
-    <w:lsdException w:name="Light List Accent 3" w:semiHidden="0" w:uiPriority="61" w:unhideWhenUsed="0"/>
-    <w:lsdException w:name="Light Grid Accent 3" w:semiHidden="0" w:uiPriority="62" w:unhideWhenUsed="0"/>
-    <w:lsdException w:name="Medium Shading 1 Accent 3" w:semiHidden="0" w:uiPriority="63" w:unhideWhenUsed="0"/>
-    <w:lsdException w:name="Medium Shading 2 Accent 3" w:semiHidden="0" w:uiPriority="64" w:unhideWhenUsed="0"/>
-    <w:lsdException w:name="Medium List 1 Accent 3" w:semiHidden="0" w:uiPriority="65" w:unhideWhenUsed="0"/>
-    <w:lsdException w:name="Medium List 2 Accent 3" w:semiHidden="0" w:uiPriority="66" w:unhideWhenUsed="0"/>
-    <w:lsdException w:name="Medium Grid 1 Accent 3" w:semiHidden="0" w:uiPriority="67" w:unhideWhenUsed="0"/>
-    <w:lsdException w:name="Medium Grid 2 Accent 3" w:semiHidden="0" w:uiPriority="68" w:unhideWhenUsed="0"/>
-    <w:lsdException w:name="Medium Grid 3 Accent 3" w:semiHidden="0" w:uiPriority="69" w:unhideWhenUsed="0"/>
-    <w:lsdException w:name="Dark List Accent 3" w:semiHidden="0" w:uiPriority="70" w:unhideWhenUsed="0"/>
-    <w:lsdException w:name="Colorful Shading Accent 3" w:semiHidden="0" w:uiPriority="71" w:unhideWhenUsed="0"/>
-    <w:lsdException w:name="Colorful List Accent 3" w:semiHidden="0" w:uiPriority="72" w:unhideWhenUsed="0"/>
-    <w:lsdException w:name="Colorful Grid Accent 3" w:semiHidden="0" w:uiPriority="73" w:unhideWhenUsed="0"/>
-    <w:lsdException w:name="Light Shading Accent 4" w:semiHidden="0" w:uiPriority="60" w:unhideWhenUsed="0"/>
-    <w:lsdException w:name="Light List Accent 4" w:semiHidden="0" w:uiPriority="61" w:unhideWhenUsed="0"/>
-    <w:lsdException w:name="Light Grid Accent 4" w:semiHidden="0" w:uiPriority="62" w:unhideWhenUsed="0"/>
-    <w:lsdException w:name="Medium Shading 1 Accent 4" w:semiHidden="0" w:uiPriority="63" w:unhideWhenUsed="0"/>
-    <w:lsdException w:name="Medium Shading 2 Accent 4" w:semiHidden="0" w:uiPriority="64" w:unhideWhenUsed="0"/>
-    <w:lsdException w:name="Medium List 1 Accent 4" w:semiHidden="0" w:uiPriority="65" w:unhideWhenUsed="0"/>
-    <w:lsdException w:name="Medium List 2 Accent 4" w:semiHidden="0" w:uiPriority="66" w:unhideWhenUsed="0"/>
-    <w:lsdException w:name="Medium Grid 1 Accent 4" w:semiHidden="0" w:uiPriority="67" w:unhideWhenUsed="0"/>
-    <w:lsdException w:name="Medium Grid 2 Accent 4" w:semiHidden="0" w:uiPriority="68" w:unhideWhenUsed="0"/>
-    <w:lsdException w:name="Medium Grid 3 Accent 4" w:semiHidden="0" w:uiPriority="69" w:unhideWhenUsed="0"/>
-    <w:lsdException w:name="Dark List Accent 4" w:semiHidden="0" w:uiPriority="70" w:unhideWhenUsed="0"/>
-    <w:lsdException w:name="Colorful Shading Accent 4" w:semiHidden="0" w:uiPriority="71" w:unhideWhenUsed="0"/>
-    <w:lsdException w:name="Colorful List Accent 4" w:semiHidden="0" w:uiPriority="72" w:unhideWhenUsed="0"/>
-    <w:lsdException w:name="Colorful Grid Accent 4" w:semiHidden="0" w:uiPriority="73" w:unhideWhenUsed="0"/>
-    <w:lsdException w:name="Light Shading Accent 5" w:semiHidden="0" w:uiPriority="60" w:unhideWhenUsed="0"/>
-    <w:lsdException w:name="Light List Accent 5" w:semiHidden="0" w:uiPriority="61" w:unhideWhenUsed="0"/>
-    <w:lsdException w:name="Light Grid Accent 5" w:semiHidden="0" w:uiPriority="62" w:unhideWhenUsed="0"/>
-    <w:lsdException w:name="Medium Shading 1 Accent 5" w:semiHidden="0" w:uiPriority="63" w:unhideWhenUsed="0"/>
-    <w:lsdException w:name="Medium Shading 2 Accent 5" w:semiHidden="0" w:uiPriority="64" w:unhideWhenUsed="0"/>
-    <w:lsdException w:name="Medium List 1 Accent 5" w:semiHidden="0" w:uiPriority="65" w:unhideWhenUsed="0"/>
-    <w:lsdException w:name="Medium List 2 Accent 5" w:semiHidden="0" w:uiPriority="66" w:unhideWhenUsed="0"/>
-    <w:lsdException w:name="Medium Grid 1 Accent 5" w:semiHidden="0" w:uiPriority="67" w:unhideWhenUsed="0"/>
-    <w:lsdException w:name="Medium Grid 2 Accent 5" w:semiHidden="0" w:uiPriority="68" w:unhideWhenUsed="0"/>
-    <w:lsdException w:name="Medium Grid 3 Accent 5" w:semiHidden="0" w:uiPriority="69" w:unhideWhenUsed="0"/>
-    <w:lsdException w:name="Dark List Accent 5" w:semiHidden="0" w:uiPriority="70" w:unhideWhenUsed="0"/>
-    <w:lsdException w:name="Colorful Shading Accent 5" w:semiHidden="0" w:uiPriority="71" w:unhideWhenUsed="0"/>
-    <w:lsdException w:name="Colorful List Accent 5" w:semiHidden="0" w:uiPriority="72" w:unhideWhenUsed="0"/>
-    <w:lsdException w:name="Colorful Grid Accent 5" w:semiHidden="0" w:uiPriority="73" w:unhideWhenUsed="0"/>
-    <w:lsdException w:name="Light Shading Accent 6" w:semiHidden="0" w:uiPriority="60" w:unhideWhenUsed="0"/>
-    <w:lsdException w:name="Light List Accent 6" w:semiHidden="0" w:uiPriority="61" w:unhideWhenUsed="0"/>
-    <w:lsdException w:name="Light Grid Accent 6" w:semiHidden="0" w:uiPriority="62" w:unhideWhenUsed="0"/>
-    <w:lsdException w:name="Medium Shading 1 Accent 6" w:semiHidden="0" w:uiPriority="63" w:unhideWhenUsed="0"/>
-    <w:lsdException w:name="Medium Shading 2 Accent 6" w:semiHidden="0" w:uiPriority="64" w:unhideWhenUsed="0"/>
-    <w:lsdException w:name="Medium List 1 Accent 6" w:semiHidden="0" w:uiPriority="65" w:unhideWhenUsed="0"/>
-    <w:lsdException w:name="Medium List 2 Accent 6" w:semiHidden="0" w:uiPriority="66" w:unhideWhenUsed="0"/>
-    <w:lsdException w:name="Medium Grid 1 Accent 6" w:semiHidden="0" w:uiPriority="67" w:unhideWhenUsed="0"/>
-    <w:lsdException w:name="Medium Grid 2 Accent 6" w:semiHidden="0" w:uiPriority="68" w:unhideWhenUsed="0"/>
-    <w:lsdException w:name="Medium Grid 3 Accent 6" w:semiHidden="0" w:uiPriority="69" w:unhideWhenUsed="0"/>
-    <w:lsdException w:name="Dark List Accent 6" w:semiHidden="0" w:uiPriority="70" w:unhideWhenUsed="0"/>
-    <w:lsdException w:name="Colorful Shading Accent 6" w:semiHidden="0" w:uiPriority="71" w:unhideWhenUsed="0"/>
-    <w:lsdException w:name="Colorful List Accent 6" w:semiHidden="0" w:uiPriority="72" w:unhideWhenUsed="0"/>
-    <w:lsdException w:name="Colorful Grid Accent 6" w:semiHidden="0" w:uiPriority="73" w:unhideWhenUsed="0"/>
-    <w:lsdException w:name="Subtle Emphasis" w:semiHidden="0" w:uiPriority="19" w:unhideWhenUsed="0"/>
-    <w:lsdException w:name="Intense Emphasis" w:semiHidden="0" w:uiPriority="21" w:unhideWhenUsed="0"/>
-    <w:lsdException w:name="Subtle Reference" w:semiHidden="0" w:uiPriority="31" w:unhideWhenUsed="0"/>
-    <w:lsdException w:name="Intense Reference" w:semiHidden="0" w:uiPriority="32" w:unhideWhenUsed="0"/>
-    <w:lsdException w:name="Book Title" w:semiHidden="0" w:uiPriority="33" w:unhideWhenUsed="0"/>
-    <w:lsdException w:name="Bibliography" w:uiPriority="37"/>
-    <w:lsdException w:name="TOC Heading" w:uiPriority="39" w:qFormat="1"/>
-  </w:latentStyles>
-  <w:style w:type="paragraph" w:default="1" w:styleId="Normal">
-    <w:name w:val="Normal"/>
-    <w:qFormat/>
-    <w:rsid w:val="00AC7550"/>
-  </w:style>
-  <w:style w:type="paragraph" w:styleId="Heading1">
-    <w:name w:val="heading 1"/>
-    <w:basedOn w:val="Normal"/>
-    <w:next w:val="Normal"/>
-    <w:link w:val="Heading1Char"/>
-    <w:uiPriority w:val="9"/>
-    <w:qFormat/>
-    <w:rsid w:val="00941FFF"/>
-    <w:pPr>
-      <w:keepNext/>
-      <w:keepLines/>
-      <w:spacing w:before="120" w:after="60"/>
-      <w:outlineLvl w:val="0"/>
-    </w:pPr>
-    <w:rPr>
-      <w:rFonts w:eastAsiaTheme="majorEastAsia" w:cstheme="majorBidi"/>
-      <w:b/>
-      <w:color w:val="642D08"/>
-      <w:sz w:val="40"/>
-      <w:szCs w:val="32"/>
-    </w:rPr>
-  </w:style>
-  <w:style w:type="paragraph" w:styleId="Heading2">
-    <w:name w:val="heading 2"/>
-    <w:basedOn w:val="Normal"/>
-    <w:next w:val="Normal"/>
-    <w:link w:val="Heading2Char"/>
-    <w:uiPriority w:val="9"/>
-    <w:qFormat/>
-    <w:rsid w:val="00551D82"/>
-    <w:pPr>
-      <w:keepNext/>
-      <w:keepLines/>
-      <w:numPr>
-        <w:numId w:val="8"/>
-      </w:numPr>
-      <w:tabs>
-        <w:tab w:val="left" w:pos="1843"/>
-      </w:tabs>
-      <w:spacing w:before="120" w:after="80"/>
-      <w:outlineLvl w:val="1"/>
-    </w:pPr>
-    <w:rPr>
-      <w:rFonts w:eastAsiaTheme="majorEastAsia" w:cstheme="majorBidi"/>
-      <w:b/>
-      <w:color w:val="7C380A"/>
-      <w:sz w:val="36"/>
-      <w:szCs w:val="36"/>
-    </w:rPr>
-  </w:style>
-  <w:style w:type="paragraph" w:styleId="Heading3">
-    <w:name w:val="heading 3"/>
-    <w:basedOn w:val="Normal"/>
-    <w:next w:val="Normal"/>
-    <w:link w:val="Heading3Char"/>
-    <w:uiPriority w:val="9"/>
-    <w:unhideWhenUsed/>
-    <w:qFormat/>
-    <w:rsid w:val="00941FFF"/>
-    <w:pPr>
-      <w:keepNext/>
-      <w:keepLines/>
-      <w:spacing w:before="120" w:after="80"/>
-      <w:outlineLvl w:val="2"/>
-    </w:pPr>
-    <w:rPr>
-      <w:rFonts w:eastAsiaTheme="majorEastAsia" w:cstheme="majorBidi"/>
-      <w:b/>
-      <w:color w:val="8F400B"/>
-      <w:sz w:val="32"/>
-      <w:szCs w:val="32"/>
-    </w:rPr>
-  </w:style>
-  <w:style w:type="paragraph" w:styleId="Heading4">
-    <w:name w:val="heading 4"/>
-    <w:basedOn w:val="Normal"/>
-    <w:next w:val="Normal"/>
-    <w:link w:val="Heading4Char"/>
-    <w:uiPriority w:val="9"/>
-    <w:unhideWhenUsed/>
-    <w:qFormat/>
-    <w:rsid w:val="00941FFF"/>
-    <w:pPr>
-      <w:keepNext/>
-      <w:keepLines/>
-      <w:spacing w:before="80" w:after="80"/>
-      <w:outlineLvl w:val="3"/>
-    </w:pPr>
-    <w:rPr>
-      <w:rFonts w:eastAsiaTheme="majorEastAsia" w:cstheme="majorBidi"/>
-      <w:b/>
-      <w:iCs/>
-      <w:color w:val="A34A0D"/>
-      <w:sz w:val="28"/>
-    </w:rPr>
-  </w:style>
-  <w:style w:type="paragraph" w:styleId="Heading5">
-    <w:name w:val="heading 5"/>
-    <w:basedOn w:val="Normal"/>
-    <w:next w:val="Normal"/>
-    <w:link w:val="Heading5Char"/>
-    <w:uiPriority w:val="9"/>
-    <w:semiHidden/>
-    <w:unhideWhenUsed/>
-    <w:qFormat/>
-    <w:rsid w:val="00941FFF"/>
-    <w:pPr>
-      <w:keepNext/>
-      <w:keepLines/>
-      <w:spacing w:before="40" w:after="0"/>
-      <w:outlineLvl w:val="4"/>
-    </w:pPr>
-    <w:rPr>
-      <w:rFonts w:eastAsiaTheme="majorEastAsia" w:cstheme="majorBidi"/>
-      <w:b/>
-      <w:color w:val="B2500E"/>
-    </w:rPr>
-  </w:style>
-  <w:style w:type="character" w:default="1" w:styleId="DefaultParagraphFont">
-    <w:name w:val="Default Paragraph Font"/>
-    <w:uiPriority w:val="1"/>
-    <w:semiHidden/>
-    <w:unhideWhenUsed/>
-  </w:style>
-  <w:style w:type="table" w:default="1" w:styleId="TableNormal">
-    <w:name w:val="Normal Table"/>
-    <w:uiPriority w:val="99"/>
-    <w:semiHidden/>
-    <w:unhideWhenUsed/>
-    <w:tblPr>
-      <w:tblInd w:w="0" w:type="dxa"/>
-      <w:tblCellMar>
-        <w:top w:w="0" w:type="dxa"/>
-        <w:left w:w="108" w:type="dxa"/>
-        <w:bottom w:w="0" w:type="dxa"/>
-        <w:right w:w="108" w:type="dxa"/>
-      </w:tblCellMar>
-    </w:tblPr>
-  </w:style>
-  <w:style w:type="numbering" w:default="1" w:styleId="NoList">
-    <w:name w:val="No List"/>
-    <w:uiPriority w:val="99"/>
-    <w:semiHidden/>
-    <w:unhideWhenUsed/>
-  </w:style>
-  <w:style w:type="paragraph" w:styleId="Header">
-    <w:name w:val="header"/>
-    <w:basedOn w:val="Normal"/>
-    <w:link w:val="HeaderChar"/>
-    <w:uiPriority w:val="99"/>
-    <w:unhideWhenUsed/>
-    <w:rsid w:val="008068A2"/>
-    <w:pPr>
-      <w:tabs>
-        <w:tab w:val="center" w:pos="4680"/>
-        <w:tab w:val="right" w:pos="9360"/>
-      </w:tabs>
-      <w:spacing w:after="0" w:line="240" w:lineRule="auto"/>
-    </w:pPr>
-  </w:style>
-  <w:style w:type="character" w:customStyle="1" w:styleId="HeaderChar">
-    <w:name w:val="Header Char"/>
-    <w:basedOn w:val="DefaultParagraphFont"/>
-    <w:link w:val="Header"/>
-    <w:uiPriority w:val="99"/>
-    <w:rsid w:val="008068A2"/>
-  </w:style>
-  <w:style w:type="paragraph" w:styleId="Footer">
-    <w:name w:val="footer"/>
-    <w:basedOn w:val="Normal"/>
-    <w:link w:val="FooterChar"/>
-    <w:uiPriority w:val="99"/>
-    <w:unhideWhenUsed/>
-    <w:rsid w:val="008068A2"/>
-    <w:pPr>
-      <w:tabs>
-        <w:tab w:val="center" w:pos="4680"/>
-        <w:tab w:val="right" w:pos="9360"/>
-      </w:tabs>
-      <w:spacing w:after="0" w:line="240" w:lineRule="auto"/>
-    </w:pPr>
-  </w:style>
-  <w:style w:type="character" w:customStyle="1" w:styleId="FooterChar">
-    <w:name w:val="Footer Char"/>
-    <w:basedOn w:val="DefaultParagraphFont"/>
-    <w:link w:val="Footer"/>
-    <w:uiPriority w:val="99"/>
-    <w:rsid w:val="008068A2"/>
-  </w:style>
-  <w:style w:type="paragraph" w:styleId="BalloonText">
-    <w:name w:val="Balloon Text"/>
-    <w:basedOn w:val="Normal"/>
-    <w:link w:val="BalloonTextChar"/>
-    <w:uiPriority w:val="99"/>
-    <w:semiHidden/>
-    <w:unhideWhenUsed/>
-    <w:rsid w:val="00564D7B"/>
-    <w:pPr>
-      <w:spacing w:after="0" w:line="240" w:lineRule="auto"/>
-    </w:pPr>
-    <w:rPr>
-      <w:rFonts w:ascii="Tahoma" w:hAnsi="Tahoma" w:cs="Tahoma"/>
-      <w:sz w:val="16"/>
-      <w:szCs w:val="16"/>
-    </w:rPr>
-  </w:style>
-  <w:style w:type="character" w:customStyle="1" w:styleId="BalloonTextChar">
-    <w:name w:val="Balloon Text Char"/>
-    <w:basedOn w:val="DefaultParagraphFont"/>
-    <w:link w:val="BalloonText"/>
-    <w:uiPriority w:val="99"/>
-    <w:semiHidden/>
-    <w:rsid w:val="00564D7B"/>
-    <w:rPr>
-      <w:rFonts w:ascii="Tahoma" w:hAnsi="Tahoma" w:cs="Tahoma"/>
-      <w:sz w:val="16"/>
-      <w:szCs w:val="16"/>
-    </w:rPr>
-  </w:style>
-  <w:style w:type="character" w:styleId="Hyperlink">
-    <w:name w:val="Hyperlink"/>
-    <w:basedOn w:val="DefaultParagraphFont"/>
-    <w:uiPriority w:val="99"/>
-    <w:unhideWhenUsed/>
-    <w:rsid w:val="0079324A"/>
-    <w:rPr>
-      <w:color w:val="0000FF" w:themeColor="hyperlink"/>
-      <w:u w:val="single"/>
-    </w:rPr>
-  </w:style>
-  <w:style w:type="character" w:customStyle="1" w:styleId="Heading1Char">
-    <w:name w:val="Heading 1 Char"/>
-    <w:basedOn w:val="DefaultParagraphFont"/>
-    <w:link w:val="Heading1"/>
-    <w:uiPriority w:val="9"/>
-    <w:rsid w:val="00941FFF"/>
-    <w:rPr>
-      <w:rFonts w:eastAsiaTheme="majorEastAsia" w:cstheme="majorBidi"/>
-      <w:b/>
-      <w:color w:val="642D08"/>
-      <w:sz w:val="40"/>
-      <w:szCs w:val="32"/>
-      <w:lang w:val="bg-BG"/>
-    </w:rPr>
-  </w:style>
-  <w:style w:type="character" w:customStyle="1" w:styleId="Heading2Char">
-    <w:name w:val="Heading 2 Char"/>
-    <w:basedOn w:val="DefaultParagraphFont"/>
-    <w:link w:val="Heading2"/>
-    <w:uiPriority w:val="9"/>
-    <w:rsid w:val="00551D82"/>
-    <w:rPr>
-      <w:rFonts w:eastAsiaTheme="majorEastAsia" w:cstheme="majorBidi"/>
-      <w:b/>
-      <w:color w:val="7C380A"/>
-      <w:sz w:val="36"/>
-      <w:szCs w:val="36"/>
-    </w:rPr>
-  </w:style>
-  <w:style w:type="paragraph" w:styleId="NormalWeb">
-    <w:name w:val="Normal (Web)"/>
-    <w:basedOn w:val="Normal"/>
-    <w:uiPriority w:val="99"/>
-    <w:semiHidden/>
-    <w:unhideWhenUsed/>
-    <w:rsid w:val="00524789"/>
-    <w:pPr>
-      <w:spacing w:before="100" w:beforeAutospacing="1" w:after="100" w:afterAutospacing="1" w:line="240" w:lineRule="auto"/>
-    </w:pPr>
-    <w:rPr>
-      <w:rFonts w:ascii="Times New Roman" w:eastAsia="Times New Roman" w:hAnsi="Times New Roman" w:cs="Times New Roman"/>
-      <w:sz w:val="24"/>
-      <w:szCs w:val="24"/>
-    </w:rPr>
-  </w:style>
-  <w:style w:type="character" w:styleId="Strong">
-    <w:name w:val="Strong"/>
-    <w:basedOn w:val="DefaultParagraphFont"/>
-    <w:uiPriority w:val="22"/>
-    <w:qFormat/>
-    <w:rsid w:val="00524789"/>
-    <w:rPr>
-      <w:b/>
-      <w:bCs/>
-    </w:rPr>
-  </w:style>
-  <w:style w:type="character" w:customStyle="1" w:styleId="Heading3Char">
-    <w:name w:val="Heading 3 Char"/>
-    <w:basedOn w:val="DefaultParagraphFont"/>
-    <w:link w:val="Heading3"/>
-    <w:uiPriority w:val="9"/>
-    <w:rsid w:val="00941FFF"/>
-    <w:rPr>
-      <w:rFonts w:eastAsiaTheme="majorEastAsia" w:cstheme="majorBidi"/>
-      <w:b/>
-      <w:color w:val="8F400B"/>
-      <w:sz w:val="32"/>
-      <w:szCs w:val="32"/>
-      <w:lang w:val="bg-BG"/>
-    </w:rPr>
-  </w:style>
-  <w:style w:type="character" w:customStyle="1" w:styleId="Heading4Char">
-    <w:name w:val="Heading 4 Char"/>
-    <w:basedOn w:val="DefaultParagraphFont"/>
-    <w:link w:val="Heading4"/>
-    <w:uiPriority w:val="9"/>
-    <w:rsid w:val="00941FFF"/>
-    <w:rPr>
-      <w:rFonts w:eastAsiaTheme="majorEastAsia" w:cstheme="majorBidi"/>
-      <w:b/>
-      <w:iCs/>
-      <w:color w:val="A34A0D"/>
-      <w:sz w:val="28"/>
-      <w:lang w:val="bg-BG"/>
-    </w:rPr>
-  </w:style>
-  <w:style w:type="paragraph" w:styleId="ListParagraph">
-    <w:name w:val="List Paragraph"/>
-    <w:basedOn w:val="Normal"/>
-    <w:link w:val="ListParagraphChar"/>
-    <w:uiPriority w:val="34"/>
-    <w:qFormat/>
-    <w:rsid w:val="008617B5"/>
-    <w:pPr>
-      <w:ind w:left="720"/>
-      <w:contextualSpacing/>
-    </w:pPr>
-  </w:style>
-  <w:style w:type="character" w:styleId="FollowedHyperlink">
-    <w:name w:val="FollowedHyperlink"/>
-    <w:basedOn w:val="DefaultParagraphFont"/>
-    <w:uiPriority w:val="99"/>
-    <w:semiHidden/>
-    <w:unhideWhenUsed/>
-    <w:rsid w:val="00C0490B"/>
-    <w:rPr>
-      <w:color w:val="800080" w:themeColor="followedHyperlink"/>
-      <w:u w:val="single"/>
-    </w:rPr>
-  </w:style>
-  <w:style w:type="character" w:customStyle="1" w:styleId="Heading5Char">
-    <w:name w:val="Heading 5 Char"/>
-    <w:basedOn w:val="DefaultParagraphFont"/>
-    <w:link w:val="Heading5"/>
-    <w:uiPriority w:val="9"/>
-    <w:semiHidden/>
-    <w:rsid w:val="00941FFF"/>
-    <w:rPr>
-      <w:rFonts w:eastAsiaTheme="majorEastAsia" w:cstheme="majorBidi"/>
-      <w:b/>
-      <w:color w:val="B2500E"/>
-      <w:lang w:val="bg-BG"/>
-    </w:rPr>
-  </w:style>
-  <w:style w:type="paragraph" w:customStyle="1" w:styleId="Code">
-    <w:name w:val="Code"/>
-    <w:basedOn w:val="Normal"/>
-    <w:next w:val="Normal"/>
-    <w:link w:val="CodeChar"/>
-    <w:qFormat/>
-    <w:rsid w:val="00B42483"/>
-    <w:rPr>
-      <w:rFonts w:ascii="Consolas" w:hAnsi="Consolas" w:cs="Consolas"/>
-      <w:b/>
-      <w:noProof/>
-    </w:rPr>
-  </w:style>
-  <w:style w:type="table" w:styleId="TableGrid">
-    <w:name w:val="Table Grid"/>
-    <w:basedOn w:val="TableNormal"/>
-    <w:uiPriority w:val="59"/>
-    <w:rsid w:val="00FE5A80"/>
-    <w:pPr>
-      <w:spacing w:after="0" w:line="240" w:lineRule="auto"/>
-    </w:pPr>
-    <w:tblPr>
-      <w:tblBorders>
-        <w:top w:val="single" w:sz="4" w:space="0" w:color="auto"/>
-        <w:left w:val="single" w:sz="4" w:space="0" w:color="auto"/>
-        <w:bottom w:val="single" w:sz="4" w:space="0" w:color="auto"/>
-        <w:right w:val="single" w:sz="4" w:space="0" w:color="auto"/>
-        <w:insideH w:val="single" w:sz="4" w:space="0" w:color="auto"/>
-        <w:insideV w:val="single" w:sz="4" w:space="0" w:color="auto"/>
-      </w:tblBorders>
-    </w:tblPr>
-  </w:style>
-  <w:style w:type="character" w:customStyle="1" w:styleId="ListParagraphChar">
-    <w:name w:val="List Paragraph Char"/>
-    <w:basedOn w:val="DefaultParagraphFont"/>
-    <w:link w:val="ListParagraph"/>
-    <w:uiPriority w:val="34"/>
-    <w:rsid w:val="00B42483"/>
-    <w:rPr>
-      <w:lang w:val="bg-BG"/>
-    </w:rPr>
-  </w:style>
-  <w:style w:type="character" w:customStyle="1" w:styleId="CodeChar">
-    <w:name w:val="Code Char"/>
-    <w:basedOn w:val="ListParagraphChar"/>
-    <w:link w:val="Code"/>
-    <w:rsid w:val="00B42483"/>
-    <w:rPr>
-      <w:rFonts w:ascii="Consolas" w:hAnsi="Consolas" w:cs="Consolas"/>
-      <w:b/>
-      <w:noProof/>
-      <w:lang w:val="bg-BG"/>
-    </w:rPr>
-  </w:style>
-  <w:style w:type="character" w:styleId="Emphasis">
-    <w:name w:val="Emphasis"/>
-    <w:basedOn w:val="DefaultParagraphFont"/>
-    <w:uiPriority w:val="20"/>
-    <w:qFormat/>
-    <w:rsid w:val="00083BAB"/>
-    <w:rPr>
-      <w:i/>
-      <w:iCs/>
-    </w:rPr>
-  </w:style>
-  <w:style w:type="character" w:customStyle="1" w:styleId="ScoreChar">
-    <w:name w:val="Score Char"/>
-    <w:link w:val="Score"/>
-    <w:locked/>
-    <w:rsid w:val="002965AD"/>
-    <w:rPr>
-      <w:rFonts w:ascii="Calibri" w:hAnsi="Calibri"/>
-      <w:sz w:val="24"/>
-    </w:rPr>
-  </w:style>
-  <w:style w:type="paragraph" w:customStyle="1" w:styleId="Score">
-    <w:name w:val="Score"/>
-    <w:basedOn w:val="Normal"/>
-    <w:link w:val="ScoreChar"/>
-    <w:qFormat/>
-    <w:rsid w:val="002965AD"/>
-    <w:pPr>
-      <w:spacing w:before="60" w:after="0" w:line="240" w:lineRule="auto"/>
-      <w:jc w:val="right"/>
-    </w:pPr>
-    <w:rPr>
-      <w:rFonts w:ascii="Calibri" w:hAnsi="Calibri"/>
-      <w:sz w:val="24"/>
-    </w:rPr>
-  </w:style>
-  <w:style w:type="character" w:styleId="HTMLCode">
-    <w:name w:val="HTML Code"/>
-    <w:basedOn w:val="DefaultParagraphFont"/>
-    <w:uiPriority w:val="99"/>
-    <w:semiHidden/>
-    <w:unhideWhenUsed/>
-    <w:rsid w:val="00070CC3"/>
-    <w:rPr>
-      <w:rFonts w:ascii="Courier New" w:eastAsia="Times New Roman" w:hAnsi="Courier New" w:cs="Courier New"/>
-      <w:sz w:val="20"/>
-      <w:szCs w:val="20"/>
-    </w:rPr>
-  </w:style>
-</w:styles>
-</file>
-
-<file path=word/stylesWithEffects.xml><?xml version="1.0" encoding="utf-8"?>
-<w:styles xmlns:wpc="http://schemas.microsoft.com/office/word/2010/wordprocessingCanvas" xmlns:mc="http://schemas.openxmlformats.org/markup-compatibility/2006" xmlns:o="urn:schemas-microsoft-com:office:office" xmlns:r="http://schemas.openxmlformats.org/officeDocument/2006/relationships" xmlns:m="http://schemas.openxmlformats.org/officeDocument/2006/math" xmlns:v="urn:schemas-microsoft-com:vml" xmlns:wp14="http://schemas.microsoft.com/office/word/2010/wordprocessingDrawing" xmlns:wp="http://schemas.openxmlformats.org/drawingml/2006/wordprocessingDrawing" xmlns:w10="urn:schemas-microsoft-com:office:word" xmlns:w="http://schemas.openxmlformats.org/wordprocessingml/2006/main" xmlns:w14="http://schemas.microsoft.com/office/word/2010/wordml" xmlns:wpg="http://schemas.microsoft.com/office/word/2010/wordprocessingGroup" xmlns:wpi="http://schemas.microsoft.com/office/word/2010/wordprocessingInk" xmlns:wne="http://schemas.microsoft.com/office/word/2006/wordml" xmlns:wps="http://schemas.microsoft.com/office/word/2010/wordprocessingShape" mc:Ignorable="w14 wp14">
-  <w:docDefaults>
-    <w:rPrDefault>
-      <w:rPr>
-        <w:rFonts w:asciiTheme="minorHAnsi" w:eastAsiaTheme="minorHAnsi" w:hAnsiTheme="minorHAnsi" w:cstheme="minorBidi"/>
-        <w:sz w:val="22"/>
-        <w:szCs w:val="22"/>
-        <w:lang w:val="en-US" w:eastAsia="en-US" w:bidi="ar-SA"/>
-      </w:rPr>
-    </w:rPrDefault>
-    <w:pPrDefault>
-      <w:pPr>
-        <w:spacing w:after="200" w:line="276" w:lineRule="auto"/>
-      </w:pPr>
-    </w:pPrDefault>
-  </w:docDefaults>
-  <w:latentStyles w:defLockedState="0" w:defUIPriority="99" w:defSemiHidden="1" w:defUnhideWhenUsed="1" w:defQFormat="0" w:count="267">
-    <w:lsdException w:name="Normal" w:semiHidden="0" w:uiPriority="0" w:unhideWhenUsed="0" w:qFormat="1"/>
-    <w:lsdException w:name="heading 1" w:semiHidden="0" w:uiPriority="9" w:unhideWhenUsed="0" w:qFormat="1"/>
-    <w:lsdException w:name="heading 2" w:uiPriority="9" w:qFormat="1"/>
-    <w:lsdException w:name="heading 3" w:uiPriority="9" w:qFormat="1"/>
-    <w:lsdException w:name="heading 4" w:uiPriority="9" w:qFormat="1"/>
-    <w:lsdException w:name="heading 5" w:uiPriority="9" w:qFormat="1"/>
-    <w:lsdException w:name="heading 6" w:uiPriority="9" w:qFormat="1"/>
-    <w:lsdException w:name="heading 7" w:uiPriority="9" w:qFormat="1"/>
-    <w:lsdException w:name="heading 8" w:uiPriority="9" w:qFormat="1"/>
-    <w:lsdException w:name="heading 9" w:uiPriority="9" w:qFormat="1"/>
-    <w:lsdException w:name="toc 1" w:uiPriority="39"/>
-    <w:lsdException w:name="toc 2" w:uiPriority="39"/>
-    <w:lsdException w:name="toc 3" w:uiPriority="39"/>
-    <w:lsdException w:name="toc 4" w:uiPriority="39"/>
-    <w:lsdException w:name="toc 5" w:uiPriority="39"/>
-    <w:lsdException w:name="toc 6" w:uiPriority="39"/>
-    <w:lsdException w:name="toc 7" w:uiPriority="39"/>
-    <w:lsdException w:name="toc 8" w:uiPriority="39"/>
-    <w:lsdException w:name="toc 9" w:uiPriority="39"/>
-    <w:lsdException w:name="caption" w:uiPriority="35" w:qFormat="1"/>
-    <w:lsdException w:name="Title" w:semiHidden="0" w:uiPriority="10" w:unhideWhenUsed="0"/>
-    <w:lsdException w:name="Default Paragraph Font" w:uiPriority="1"/>
-    <w:lsdException w:name="Subtitle" w:semiHidden="0" w:uiPriority="11" w:unhideWhenUsed="0"/>
-    <w:lsdException w:name="Strong" w:semiHidden="0" w:uiPriority="22" w:unhideWhenUsed="0" w:qFormat="1"/>
-    <w:lsdException w:name="Emphasis" w:semiHidden="0" w:uiPriority="20" w:unhideWhenUsed="0" w:qFormat="1"/>
-    <w:lsdException w:name="Table Grid" w:semiHidden="0" w:uiPriority="59" w:unhideWhenUsed="0"/>
-    <w:lsdException w:name="Placeholder Text" w:unhideWhenUsed="0"/>
-    <w:lsdException w:name="No Spacing" w:semiHidden="0" w:uiPriority="1" w:unhideWhenUsed="0"/>
-    <w:lsdException w:name="Light Shading" w:semiHidden="0" w:uiPriority="60" w:unhideWhenUsed="0"/>
-    <w:lsdException w:name="Light List" w:semiHidden="0" w:uiPriority="61" w:unhideWhenUsed="0"/>
-    <w:lsdException w:name="Light Grid" w:semiHidden="0" w:uiPriority="62" w:unhideWhenUsed="0"/>
-    <w:lsdException w:name="Medium Shading 1" w:semiHidden="0" w:uiPriority="63" w:unhideWhenUsed="0"/>
-    <w:lsdException w:name="Medium Shading 2" w:semiHidden="0" w:uiPriority="64" w:unhideWhenUsed="0"/>
-    <w:lsdException w:name="Medium List 1" w:semiHidden="0" w:uiPriority="65" w:unhideWhenUsed="0"/>
-    <w:lsdException w:name="Medium List 2" w:semiHidden="0" w:uiPriority="66" w:unhideWhenUsed="0"/>
-    <w:lsdException w:name="Medium Grid 1" w:semiHidden="0" w:uiPriority="67" w:unhideWhenUsed="0"/>
-    <w:lsdException w:name="Medium Grid 2" w:semiHidden="0" w:uiPriority="68" w:unhideWhenUsed="0"/>
-    <w:lsdException w:name="Medium Grid 3" w:semiHidden="0" w:uiPriority="69" w:unhideWhenUsed="0"/>
-    <w:lsdException w:name="Dark List" w:semiHidden="0" w:uiPriority="70" w:unhideWhenUsed="0"/>
-    <w:lsdException w:name="Colorful Shading" w:semiHidden="0" w:uiPriority="71" w:unhideWhenUsed="0"/>
-    <w:lsdException w:name="Colorful List" w:semiHidden="0" w:uiPriority="72" w:unhideWhenUsed="0"/>
-    <w:lsdException w:name="Colorful Grid" w:semiHidden="0" w:uiPriority="73" w:unhideWhenUsed="0"/>
-    <w:lsdException w:name="Light Shading Accent 1" w:semiHidden="0" w:uiPriority="60" w:unhideWhenUsed="0"/>
-    <w:lsdException w:name="Light List Accent 1" w:semiHidden="0" w:uiPriority="61" w:unhideWhenUsed="0"/>
-    <w:lsdException w:name="Light Grid Accent 1" w:semiHidden="0" w:uiPriority="62" w:unhideWhenUsed="0"/>
-    <w:lsdException w:name="Medium Shading 1 Accent 1" w:semiHidden="0" w:uiPriority="63" w:unhideWhenUsed="0"/>
-    <w:lsdException w:name="Medium Shading 2 Accent 1" w:semiHidden="0" w:uiPriority="64" w:unhideWhenUsed="0"/>
-    <w:lsdException w:name="Medium List 1 Accent 1" w:semiHidden="0" w:uiPriority="65" w:unhideWhenUsed="0"/>
-    <w:lsdException w:name="Revision" w:unhideWhenUsed="0"/>
-    <w:lsdException w:name="List Paragraph" w:semiHidden="0" w:uiPriority="34" w:unhideWhenUsed="0" w:qFormat="1"/>
-    <w:lsdException w:name="Quote" w:semiHidden="0" w:uiPriority="29" w:unhideWhenUsed="0"/>
-    <w:lsdException w:name="Intense Quote" w:semiHidden="0" w:uiPriority="30" w:unhideWhenUsed="0"/>
-    <w:lsdException w:name="Medium List 2 Accent 1" w:semiHidden="0" w:uiPriority="66" w:unhideWhenUsed="0"/>
-    <w:lsdException w:name="Medium Grid 1 Accent 1" w:semiHidden="0" w:uiPriority="67" w:unhideWhenUsed="0"/>
-    <w:lsdException w:name="Medium Grid 2 Accent 1" w:semiHidden="0" w:uiPriority="68" w:unhideWhenUsed="0"/>
-    <w:lsdException w:name="Medium Grid 3 Accent 1" w:semiHidden="0" w:uiPriority="69" w:unhideWhenUsed="0"/>
-    <w:lsdException w:name="Dark List Accent 1" w:semiHidden="0" w:uiPriority="70" w:unhideWhenUsed="0"/>
-    <w:lsdException w:name="Colorful Shading Accent 1" w:semiHidden="0" w:uiPriority="71" w:unhideWhenUsed="0"/>
-    <w:lsdException w:name="Colorful List Accent 1" w:semiHidden="0" w:uiPriority="72" w:unhideWhenUsed="0"/>
-    <w:lsdException w:name="Colorful Grid Accent 1" w:semiHidden="0" w:uiPriority="73" w:unhideWhenUsed="0"/>
-    <w:lsdException w:name="Light Shading Accent 2" w:semiHidden="0" w:uiPriority="60" w:unhideWhenUsed="0"/>
-    <w:lsdException w:name="Light List Accent 2" w:semiHidden="0" w:uiPriority="61" w:unhideWhenUsed="0"/>
-    <w:lsdException w:name="Light Grid Accent 2" w:semiHidden="0" w:uiPriority="62" w:unhideWhenUsed="0"/>
-    <w:lsdException w:name="Medium Shading 1 Accent 2" w:semiHidden="0" w:uiPriority="63" w:unhideWhenUsed="0"/>
-    <w:lsdException w:name="Medium Shading 2 Accent 2" w:semiHidden="0" w:uiPriority="64" w:unhideWhenUsed="0"/>
-    <w:lsdException w:name="Medium List 1 Accent 2" w:semiHidden="0" w:uiPriority="65" w:unhideWhenUsed="0"/>
-    <w:lsdException w:name="Medium List 2 Accent 2" w:semiHidden="0" w:uiPriority="66" w:unhideWhenUsed="0"/>
-    <w:lsdException w:name="Medium Grid 1 Accent 2" w:semiHidden="0" w:uiPriority="67" w:unhideWhenUsed="0"/>
-    <w:lsdException w:name="Medium Grid 2 Accent 2" w:semiHidden="0" w:uiPriority="68" w:unhideWhenUsed="0"/>
-    <w:lsdException w:name="Medium Grid 3 Accent 2" w:semiHidden="0" w:uiPriority="69" w:unhideWhenUsed="0"/>
-    <w:lsdException w:name="Dark List Accent 2" w:semiHidden="0" w:uiPriority="70" w:unhideWhenUsed="0"/>
-    <w:lsdException w:name="Colorful Shading Accent 2" w:semiHidden="0" w:uiPriority="71" w:unhideWhenUsed="0"/>
-    <w:lsdException w:name="Colorful List Accent 2" w:semiHidden="0" w:uiPriority="72" w:unhideWhenUsed="0"/>
-    <w:lsdException w:name="Colorful Grid Accent 2" w:semiHidden="0" w:uiPriority="73" w:unhideWhenUsed="0"/>
-    <w:lsdException w:name="Light Shading Accent 3" w:semiHidden="0" w:uiPriority="60" w:unhideWhenUsed="0"/>
-    <w:lsdException w:name="Light List Accent 3" w:semiHidden="0" w:uiPriority="61" w:unhideWhenUsed="0"/>
-    <w:lsdException w:name="Light Grid Accent 3" w:semiHidden="0" w:uiPriority="62" w:unhideWhenUsed="0"/>
-    <w:lsdException w:name="Medium Shading 1 Accent 3" w:semiHidden="0" w:uiPriority="63" w:unhideWhenUsed="0"/>
-    <w:lsdException w:name="Medium Shading 2 Accent 3" w:semiHidden="0" w:uiPriority="64" w:unhideWhenUsed="0"/>
-    <w:lsdException w:name="Medium List 1 Accent 3" w:semiHidden="0" w:uiPriority="65" w:unhideWhenUsed="0"/>
-    <w:lsdException w:name="Medium List 2 Accent 3" w:semiHidden="0" w:uiPriority="66" w:unhideWhenUsed="0"/>
-    <w:lsdException w:name="Medium Grid 1 Accent 3" w:semiHidden="0" w:uiPriority="67" w:unhideWhenUsed="0"/>
-    <w:lsdException w:name="Medium Grid 2 Accent 3" w:semiHidden="0" w:uiPriority="68" w:unhideWhenUsed="0"/>
-    <w:lsdException w:name="Medium Grid 3 Accent 3" w:semiHidden="0" w:uiPriority="69" w:unhideWhenUsed="0"/>
-    <w:lsdException w:name="Dark List Accent 3" w:semiHidden="0" w:uiPriority="70" w:unhideWhenUsed="0"/>
-    <w:lsdException w:name="Colorful Shading Accent 3" w:semiHidden="0" w:uiPriority="71" w:unhideWhenUsed="0"/>
-    <w:lsdException w:name="Colorful List Accent 3" w:semiHidden="0" w:uiPriority="72" w:unhideWhenUsed="0"/>
-    <w:lsdException w:name="Colorful Grid Accent 3" w:semiHidden="0" w:uiPriority="73" w:unhideWhenUsed="0"/>
-    <w:lsdException w:name="Light Shading Accent 4" w:semiHidden="0" w:uiPriority="60" w:unhideWhenUsed="0"/>
-    <w:lsdException w:name="Light List Accent 4" w:semiHidden="0" w:uiPriority="61" w:unhideWhenUsed="0"/>
-    <w:lsdException w:name="Light Grid Accent 4" w:semiHidden="0" w:uiPriority="62" w:unhideWhenUsed="0"/>
-    <w:lsdException w:name="Medium Shading 1 Accent 4" w:semiHidden="0" w:uiPriority="63" w:unhideWhenUsed="0"/>
-    <w:lsdException w:name="Medium Shading 2 Accent 4" w:semiHidden="0" w:uiPriority="64" w:unhideWhenUsed="0"/>
-    <w:lsdException w:name="Medium List 1 Accent 4" w:semiHidden="0" w:uiPriority="65" w:unhideWhenUsed="0"/>
-    <w:lsdException w:name="Medium List 2 Accent 4" w:semiHidden="0" w:uiPriority="66" w:unhideWhenUsed="0"/>
-    <w:lsdException w:name="Medium Grid 1 Accent 4" w:semiHidden="0" w:uiPriority="67" w:unhideWhenUsed="0"/>
-    <w:lsdException w:name="Medium Grid 2 Accent 4" w:semiHidden="0" w:uiPriority="68" w:unhideWhenUsed="0"/>
-    <w:lsdException w:name="Medium Grid 3 Accent 4" w:semiHidden="0" w:uiPriority="69" w:unhideWhenUsed="0"/>
-    <w:lsdException w:name="Dark List Accent 4" w:semiHidden="0" w:uiPriority="70" w:unhideWhenUsed="0"/>
-    <w:lsdException w:name="Colorful Shading Accent 4" w:semiHidden="0" w:uiPriority="71" w:unhideWhenUsed="0"/>
-    <w:lsdException w:name="Colorful List Accent 4" w:semiHidden="0" w:uiPriority="72" w:unhideWhenUsed="0"/>
-    <w:lsdException w:name="Colorful Grid Accent 4" w:semiHidden="0" w:uiPriority="73" w:unhideWhenUsed="0"/>
-    <w:lsdException w:name="Light Shading Accent 5" w:semiHidden="0" w:uiPriority="60" w:unhideWhenUsed="0"/>
-    <w:lsdException w:name="Light List Accent 5" w:semiHidden="0" w:uiPriority="61" w:unhideWhenUsed="0"/>
-    <w:lsdException w:name="Light Grid Accent 5" w:semiHidden="0" w:uiPriority="62" w:unhideWhenUsed="0"/>
-    <w:lsdException w:name="Medium Shading 1 Accent 5" w:semiHidden="0" w:uiPriority="63" w:unhideWhenUsed="0"/>
-    <w:lsdException w:name="Medium Shading 2 Accent 5" w:semiHidden="0" w:uiPriority="64" w:unhideWhenUsed="0"/>
-    <w:lsdException w:name="Medium List 1 Accent 5" w:semiHidden="0" w:uiPriority="65" w:unhideWhenUsed="0"/>
-    <w:lsdException w:name="Medium List 2 Accent 5" w:semiHidden="0" w:uiPriority="66" w:unhideWhenUsed="0"/>
-    <w:lsdException w:name="Medium Grid 1 Accent 5" w:semiHidden="0" w:uiPriority="67" w:unhideWhenUsed="0"/>
-    <w:lsdException w:name="Medium Grid 2 Accent 5" w:semiHidden="0" w:uiPriority="68" w:unhideWhenUsed="0"/>
-    <w:lsdException w:name="Medium Grid 3 Accent 5" w:semiHidden="0" w:uiPriority="69" w:unhideWhenUsed="0"/>
-    <w:lsdException w:name="Dark List Accent 5" w:semiHidden="0" w:uiPriority="70" w:unhideWhenUsed="0"/>
-    <w:lsdException w:name="Colorful Shading Accent 5" w:semiHidden="0" w:uiPriority="71" w:unhideWhenUsed="0"/>
-    <w:lsdException w:name="Colorful List Accent 5" w:semiHidden="0" w:uiPriority="72" w:unhideWhenUsed="0"/>
-    <w:lsdException w:name="Colorful Grid Accent 5" w:semiHidden="0" w:uiPriority="73" w:unhideWhenUsed="0"/>
-    <w:lsdException w:name="Light Shading Accent 6" w:semiHidden="0" w:uiPriority="60" w:unhideWhenUsed="0"/>
-    <w:lsdException w:name="Light List Accent 6" w:semiHidden="0" w:uiPriority="61" w:unhideWhenUsed="0"/>
-    <w:lsdException w:name="Light Grid Accent 6" w:semiHidden="0" w:uiPriority="62" w:unhideWhenUsed="0"/>
-    <w:lsdException w:name="Medium Shading 1 Accent 6" w:semiHidden="0" w:uiPriority="63" w:unhideWhenUsed="0"/>
-    <w:lsdException w:name="Medium Shading 2 Accent 6" w:semiHidden="0" w:uiPriority="64" w:unhideWhenUsed="0"/>
-    <w:lsdException w:name="Medium List 1 Accent 6" w:semiHidden="0" w:uiPriority="65" w:unhideWhenUsed="0"/>
-    <w:lsdException w:name="Medium List 2 Accent 6" w:semiHidden="0" w:uiPriority="66" w:unhideWhenUsed="0"/>
-    <w:lsdException w:name="Medium Grid 1 Accent 6" w:semiHidden="0" w:uiPriority="67" w:unhideWhenUsed="0"/>
-    <w:lsdException w:name="Medium Grid 2 Accent 6" w:semiHidden="0" w:uiPriority="68" w:unhideWhenUsed="0"/>
-    <w:lsdException w:name="Medium Grid 3 Accent 6" w:semiHidden="0" w:uiPriority="69" w:unhideWhenUsed="0"/>
-    <w:lsdException w:name="Dark List Accent 6" w:semiHidden="0" w:uiPriority="70" w:unhideWhenUsed="0"/>
-    <w:lsdException w:name="Colorful Shading Accent 6" w:semiHidden="0" w:uiPriority="71" w:unhideWhenUsed="0"/>
-    <w:lsdException w:name="Colorful List Accent 6" w:semiHidden="0" w:uiPriority="72" w:unhideWhenUsed="0"/>
-    <w:lsdException w:name="Colorful Grid Accent 6" w:semiHidden="0" w:uiPriority="73" w:unhideWhenUsed="0"/>
-    <w:lsdException w:name="Subtle Emphasis" w:semiHidden="0" w:uiPriority="19" w:unhideWhenUsed="0"/>
-    <w:lsdException w:name="Intense Emphasis" w:semiHidden="0" w:uiPriority="21" w:unhideWhenUsed="0"/>
-    <w:lsdException w:name="Subtle Reference" w:semiHidden="0" w:uiPriority="31" w:unhideWhenUsed="0"/>
-    <w:lsdException w:name="Intense Reference" w:semiHidden="0" w:uiPriority="32" w:unhideWhenUsed="0"/>
-    <w:lsdException w:name="Book Title" w:semiHidden="0" w:uiPriority="33" w:unhideWhenUsed="0"/>
-    <w:lsdException w:name="Bibliography" w:uiPriority="37"/>
-    <w:lsdException w:name="TOC Heading" w:uiPriority="39" w:qFormat="1"/>
+  <w:latentStyles w:defLockedState="0" w:defUIPriority="99" w:defSemiHidden="0" w:defUnhideWhenUsed="0" w:defQFormat="0" w:count="371">
+    <w:lsdException w:name="Normal" w:uiPriority="0" w:qFormat="1"/>
+    <w:lsdException w:name="heading 1" w:uiPriority="9" w:qFormat="1"/>
+    <w:lsdException w:name="heading 2" w:semiHidden="1" w:uiPriority="9" w:unhideWhenUsed="1" w:qFormat="1"/>
+    <w:lsdException w:name="heading 3" w:semiHidden="1" w:uiPriority="9" w:unhideWhenUsed="1" w:qFormat="1"/>
+    <w:lsdException w:name="heading 4" w:semiHidden="1" w:uiPriority="9" w:unhideWhenUsed="1" w:qFormat="1"/>
+    <w:lsdException w:name="heading 5" w:semiHidden="1" w:uiPriority="9" w:unhideWhenUsed="1" w:qFormat="1"/>
+    <w:lsdException w:name="heading 6" w:semiHidden="1" w:uiPriority="9" w:unhideWhenUsed="1" w:qFormat="1"/>
+    <w:lsdException w:name="heading 7" w:semiHidden="1" w:uiPriority="9" w:unhideWhenUsed="1" w:qFormat="1"/>
+    <w:lsdException w:name="heading 8" w:semiHidden="1" w:uiPriority="9" w:unhideWhenUsed="1" w:qFormat="1"/>
+    <w:lsdException w:name="heading 9" w:semiHidden="1" w:uiPriority="9" w:unhideWhenUsed="1" w:qFormat="1"/>
+    <w:lsdException w:name="index 1" w:semiHidden="1" w:unhideWhenUsed="1"/>
+    <w:lsdException w:name="index 2" w:semiHidden="1" w:unhideWhenUsed="1"/>
+    <w:lsdException w:name="index 3" w:semiHidden="1" w:unhideWhenUsed="1"/>
+    <w:lsdException w:name="index 4" w:semiHidden="1" w:unhideWhenUsed="1"/>
+    <w:lsdException w:name="index 5" w:semiHidden="1" w:unhideWhenUsed="1"/>
+    <w:lsdException w:name="index 6" w:semiHidden="1" w:unhideWhenUsed="1"/>
+    <w:lsdException w:name="index 7" w:semiHidden="1" w:unhideWhenUsed="1"/>
+    <w:lsdException w:name="index 8" w:semiHidden="1" w:unhideWhenUsed="1"/>
+    <w:lsdException w:name="index 9" w:semiHidden="1" w:unhideWhenUsed="1"/>
+    <w:lsdException w:name="toc 1" w:semiHidden="1" w:uiPriority="39" w:unhideWhenUsed="1"/>
+    <w:lsdException w:name="toc 2" w:semiHidden="1" w:uiPriority="39" w:unhideWhenUsed="1"/>
+    <w:lsdException w:name="toc 3" w:semiHidden="1" w:uiPriority="39" w:unhideWhenUsed="1"/>
+    <w:lsdException w:name="toc 4" w:semiHidden="1" w:uiPriority="39" w:unhideWhenUsed="1"/>
+    <w:lsdException w:name="toc 5" w:semiHidden="1" w:uiPriority="39" w:unhideWhenUsed="1"/>
+    <w:lsdException w:name="toc 6" w:semiHidden="1" w:uiPriority="39" w:unhideWhenUsed="1"/>
+    <w:lsdException w:name="toc 7" w:semiHidden="1" w:uiPriority="39" w:unhideWhenUsed="1"/>
+    <w:lsdException w:name="toc 8" w:semiHidden="1" w:uiPriority="39" w:unhideWhenUsed="1"/>
+    <w:lsdException w:name="toc 9" w:semiHidden="1" w:uiPriority="39" w:unhideWhenUsed="1"/>
+    <w:lsdException w:name="Normal Indent" w:semiHidden="1" w:unhideWhenUsed="1"/>
+    <w:lsdException w:name="footnote text" w:semiHidden="1" w:unhideWhenUsed="1"/>
+    <w:lsdException w:name="annotation text" w:semiHidden="1" w:unhideWhenUsed="1"/>
+    <w:lsdException w:name="header" w:semiHidden="1" w:unhideWhenUsed="1"/>
+    <w:lsdException w:name="footer" w:semiHidden="1" w:unhideWhenUsed="1"/>
+    <w:lsdException w:name="index heading" w:semiHidden="1" w:unhideWhenUsed="1"/>
+    <w:lsdException w:name="caption" w:semiHidden="1" w:uiPriority="35" w:unhideWhenUsed="1" w:qFormat="1"/>
+    <w:lsdException w:name="table of figures" w:semiHidden="1" w:unhideWhenUsed="1"/>
+    <w:lsdException w:name="envelope address" w:semiHidden="1" w:unhideWhenUsed="1"/>
+    <w:lsdException w:name="envelope return" w:semiHidden="1" w:unhideWhenUsed="1"/>
+    <w:lsdException w:name="footnote reference" w:semiHidden="1" w:unhideWhenUsed="1"/>
+    <w:lsdException w:name="annotation reference" w:semiHidden="1" w:unhideWhenUsed="1"/>
+    <w:lsdException w:name="line number" w:semiHidden="1" w:unhideWhenUsed="1"/>
+    <w:lsdException w:name="page number" w:semiHidden="1" w:unhideWhenUsed="1"/>
+    <w:lsdException w:name="endnote reference" w:semiHidden="1" w:unhideWhenUsed="1"/>
+    <w:lsdException w:name="endnote text" w:semiHidden="1" w:unhideWhenUsed="1"/>
+    <w:lsdException w:name="table of authorities" w:semiHidden="1" w:unhideWhenUsed="1"/>
+    <w:lsdException w:name="macro" w:semiHidden="1" w:unhideWhenUsed="1"/>
+    <w:lsdException w:name="toa heading" w:semiHidden="1" w:unhideWhenUsed="1"/>
+    <w:lsdException w:name="List" w:semiHidden="1" w:unhideWhenUsed="1"/>
+    <w:lsdException w:name="List Bullet" w:semiHidden="1" w:unhideWhenUsed="1"/>
+    <w:lsdException w:name="List Number" w:semiHidden="1" w:unhideWhenUsed="1"/>
+    <w:lsdException w:name="List 2" w:semiHidden="1" w:unhideWhenUsed="1"/>
+    <w:lsdException w:name="List 3" w:semiHidden="1" w:unhideWhenUsed="1"/>
+    <w:lsdException w:name="List 4" w:semiHidden="1" w:unhideWhenUsed="1"/>
+    <w:lsdException w:name="List 5" w:semiHidden="1" w:unhideWhenUsed="1"/>
+    <w:lsdException w:name="List Bullet 2" w:semiHidden="1" w:unhideWhenUsed="1"/>
+    <w:lsdException w:name="List Bullet 3" w:semiHidden="1" w:unhideWhenUsed="1"/>
+    <w:lsdException w:name="List Bullet 4" w:semiHidden="1" w:unhideWhenUsed="1"/>
+    <w:lsdException w:name="List Bullet 5" w:semiHidden="1" w:unhideWhenUsed="1"/>
+    <w:lsdException w:name="List Number 2" w:semiHidden="1" w:unhideWhenUsed="1"/>
+    <w:lsdException w:name="List Number 3" w:semiHidden="1" w:unhideWhenUsed="1"/>
+    <w:lsdException w:name="List Number 4" w:semiHidden="1" w:unhideWhenUsed="1"/>
+    <w:lsdException w:name="List Number 5" w:semiHidden="1" w:unhideWhenUsed="1"/>
+    <w:lsdException w:name="Title" w:uiPriority="10"/>
+    <w:lsdException w:name="Closing" w:semiHidden="1" w:unhideWhenUsed="1"/>
+    <w:lsdException w:name="Signature" w:semiHidden="1" w:unhideWhenUsed="1"/>
+    <w:lsdException w:name="Default Paragraph Font" w:semiHidden="1" w:uiPriority="1" w:unhideWhenUsed="1"/>
+    <w:lsdException w:name="Body Text" w:semiHidden="1" w:unhideWhenUsed="1"/>
+    <w:lsdException w:name="Body Text Indent" w:semiHidden="1" w:unhideWhenUsed="1"/>
+    <w:lsdException w:name="List Continue" w:semiHidden="1" w:unhideWhenUsed="1"/>
+    <w:lsdException w:name="List Continue 2" w:semiHidden="1" w:unhideWhenUsed="1"/>
+    <w:lsdException w:name="List Continue 3" w:semiHidden="1" w:unhideWhenUsed="1"/>
+    <w:lsdException w:name="List Continue 4" w:semiHidden="1" w:unhideWhenUsed="1"/>
+    <w:lsdException w:name="List Continue 5" w:semiHidden="1" w:unhideWhenUsed="1"/>
+    <w:lsdException w:name="Message Header" w:semiHidden="1" w:unhideWhenUsed="1"/>
+    <w:lsdException w:name="Subtitle" w:uiPriority="11"/>
+    <w:lsdException w:name="Salutation" w:semiHidden="1" w:unhideWhenUsed="1"/>
+    <w:lsdException w:name="Date" w:semiHidden="1" w:unhideWhenUsed="1"/>
+    <w:lsdException w:name="Body Text First Indent" w:semiHidden="1" w:unhideWhenUsed="1"/>
+    <w:lsdException w:name="Body Text First Indent 2" w:semiHidden="1" w:unhideWhenUsed="1"/>
+    <w:lsdException w:name="Note Heading" w:semiHidden="1" w:unhideWhenUsed="1"/>
+    <w:lsdException w:name="Body Text 2" w:semiHidden="1" w:unhideWhenUsed="1"/>
+    <w:lsdException w:name="Body Text 3" w:semiHidden="1" w:unhideWhenUsed="1"/>
+    <w:lsdException w:name="Body Text Indent 2" w:semiHidden="1" w:unhideWhenUsed="1"/>
+    <w:lsdException w:name="Body Text Indent 3" w:semiHidden="1" w:unhideWhenUsed="1"/>
+    <w:lsdException w:name="Block Text" w:semiHidden="1" w:unhideWhenUsed="1"/>
+    <w:lsdException w:name="Hyperlink" w:semiHidden="1" w:unhideWhenUsed="1"/>
+    <w:lsdException w:name="FollowedHyperlink" w:semiHidden="1" w:unhideWhenUsed="1"/>
+    <w:lsdException w:name="Strong" w:uiPriority="22" w:qFormat="1"/>
+    <w:lsdException w:name="Emphasis" w:uiPriority="20" w:qFormat="1"/>
+    <w:lsdException w:name="Document Map" w:semiHidden="1" w:unhideWhenUsed="1"/>
+    <w:lsdException w:name="Plain Text" w:semiHidden="1" w:unhideWhenUsed="1"/>
+    <w:lsdException w:name="E-mail Signature" w:semiHidden="1" w:unhideWhenUsed="1"/>
+    <w:lsdException w:name="HTML Top of Form" w:semiHidden="1" w:unhideWhenUsed="1"/>
+    <w:lsdException w:name="HTML Bottom of Form" w:semiHidden="1" w:unhideWhenUsed="1"/>
+    <w:lsdException w:name="Normal (Web)" w:semiHidden="1" w:unhideWhenUsed="1"/>
+    <w:lsdException w:name="HTML Acronym" w:semiHidden="1" w:unhideWhenUsed="1"/>
+    <w:lsdException w:name="HTML Address" w:semiHidden="1" w:unhideWhenUsed="1"/>
+    <w:lsdException w:name="HTML Cite" w:semiHidden="1" w:unhideWhenUsed="1"/>
+    <w:lsdException w:name="HTML Code" w:semiHidden="1" w:unhideWhenUsed="1"/>
+    <w:lsdException w:name="HTML Definition" w:semiHidden="1" w:unhideWhenUsed="1"/>
+    <w:lsdException w:name="HTML Keyboard" w:semiHidden="1" w:unhideWhenUsed="1"/>
+    <w:lsdException w:name="HTML Preformatted" w:semiHidden="1" w:unhideWhenUsed="1"/>
+    <w:lsdException w:name="HTML Sample" w:semiHidden="1" w:unhideWhenUsed="1"/>
+    <w:lsdException w:name="HTML Typewriter" w:semiHidden="1" w:unhideWhenUsed="1"/>
+    <w:lsdException w:name="HTML Variable" w:semiHidden="1" w:unhideWhenUsed="1"/>
+    <w:lsdException w:name="Normal Table" w:semiHidden="1" w:unhideWhenUsed="1"/>
+    <w:lsdException w:name="annotation subject" w:semiHidden="1" w:unhideWhenUsed="1"/>
+    <w:lsdException w:name="No List" w:semiHidden="1" w:unhideWhenUsed="1"/>
+    <w:lsdException w:name="Outline List 1" w:semiHidden="1" w:unhideWhenUsed="1"/>
+    <w:lsdException w:name="Outline List 2" w:semiHidden="1" w:unhideWhenUsed="1"/>
+    <w:lsdException w:name="Outline List 3" w:semiHidden="1" w:unhideWhenUsed="1"/>
+    <w:lsdException w:name="Table Simple 1" w:semiHidden="1" w:unhideWhenUsed="1"/>
+    <w:lsdException w:name="Table Simple 2" w:semiHidden="1" w:unhideWhenUsed="1"/>
+    <w:lsdException w:name="Table Simple 3" w:semiHidden="1" w:unhideWhenUsed="1"/>
+    <w:lsdException w:name="Table Classic 1" w:semiHidden="1" w:unhideWhenUsed="1"/>
+    <w:lsdException w:name="Table Classic 2" w:semiHidden="1" w:unhideWhenUsed="1"/>
+    <w:lsdException w:name="Table Classic 3" w:semiHidden="1" w:unhideWhenUsed="1"/>
+    <w:lsdException w:name="Table Classic 4" w:semiHidden="1" w:unhideWhenUsed="1"/>
+    <w:lsdException w:name="Table Colorful 1" w:semiHidden="1" w:unhideWhenUsed="1"/>
+    <w:lsdException w:name="Table Colorful 2" w:semiHidden="1" w:unhideWhenUsed="1"/>
+    <w:lsdException w:name="Table Colorful 3" w:semiHidden="1" w:unhideWhenUsed="1"/>
+    <w:lsdException w:name="Table Columns 1" w:semiHidden="1" w:unhideWhenUsed="1"/>
+    <w:lsdException w:name="Table Columns 2" w:semiHidden="1" w:unhideWhenUsed="1"/>
+    <w:lsdException w:name="Table Columns 3" w:semiHidden="1" w:unhideWhenUsed="1"/>
+    <w:lsdException w:name="Table Columns 4" w:semiHidden="1" w:unhideWhenUsed="1"/>
+    <w:lsdException w:name="Table Columns 5" w:semiHidden="1" w:unhideWhenUsed="1"/>
+    <w:lsdException w:name="Table Grid 1" w:semiHidden="1" w:unhideWhenUsed="1"/>
+    <w:lsdException w:name="Table Grid 2" w:semiHidden="1" w:unhideWhenUsed="1"/>
+    <w:lsdException w:name="Table Grid 3" w:semiHidden="1" w:unhideWhenUsed="1"/>
+    <w:lsdException w:name="Table Grid 4" w:semiHidden="1" w:unhideWhenUsed="1"/>
+    <w:lsdException w:name="Table Grid 5" w:semiHidden="1" w:unhideWhenUsed="1"/>
+    <w:lsdException w:name="Table Grid 6" w:semiHidden="1" w:unhideWhenUsed="1"/>
+    <w:lsdException w:name="Table Grid 7" w:semiHidden="1" w:unhideWhenUsed="1"/>
+    <w:lsdException w:name="Table Grid 8" w:semiHidden="1" w:unhideWhenUsed="1"/>
+    <w:lsdException w:name="Table List 1" w:semiHidden="1" w:unhideWhenUsed="1"/>
+    <w:lsdException w:name="Table List 2" w:semiHidden="1" w:unhideWhenUsed="1"/>
+    <w:lsdException w:name="Table List 3" w:semiHidden="1" w:unhideWhenUsed="1"/>
+    <w:lsdException w:name="Table List 4" w:semiHidden="1" w:unhideWhenUsed="1"/>
+    <w:lsdException w:name="Table List 5" w:semiHidden="1" w:unhideWhenUsed="1"/>
+    <w:lsdException w:name="Table List 6" w:semiHidden="1" w:unhideWhenUsed="1"/>
+    <w:lsdException w:name="Table List 7" w:semiHidden="1" w:unhideWhenUsed="1"/>
+    <w:lsdException w:name="Table List 8" w:semiHidden="1" w:unhideWhenUsed="1"/>
+    <w:lsdException w:name="Table 3D effects 1" w:semiHidden="1" w:unhideWhenUsed="1"/>
+    <w:lsdException w:name="Table 3D effects 2" w:semiHidden="1" w:unhideWhenUsed="1"/>
+    <w:lsdException w:name="Table 3D effects 3" w:semiHidden="1" w:unhideWhenUsed="1"/>
+    <w:lsdException w:name="Table Contemporary" w:semiHidden="1" w:unhideWhenUsed="1"/>
+    <w:lsdException w:name="Table Elegant" w:semiHidden="1" w:unhideWhenUsed="1"/>
+    <w:lsdException w:name="Table Professional" w:semiHidden="1" w:unhideWhenUsed="1"/>
+    <w:lsdException w:name="Table Subtle 1" w:semiHidden="1" w:unhideWhenUsed="1"/>
+    <w:lsdException w:name="Table Subtle 2" w:semiHidden="1" w:unhideWhenUsed="1"/>
+    <w:lsdException w:name="Table Web 1" w:semiHidden="1" w:unhideWhenUsed="1"/>
+    <w:lsdException w:name="Table Web 2" w:semiHidden="1" w:unhideWhenUsed="1"/>
+    <w:lsdException w:name="Table Web 3" w:semiHidden="1" w:unhideWhenUsed="1"/>
+    <w:lsdException w:name="Balloon Text" w:semiHidden="1" w:unhideWhenUsed="1"/>
+    <w:lsdException w:name="Table Grid" w:uiPriority="59"/>
+    <w:lsdException w:name="Table Theme" w:semiHidden="1" w:unhideWhenUsed="1"/>
+    <w:lsdException w:name="Placeholder Text" w:semiHidden="1"/>
+    <w:lsdException w:name="No Spacing" w:uiPriority="1"/>
+    <w:lsdException w:name="Light Shading" w:uiPriority="60"/>
+    <w:lsdException w:name="Light List" w:uiPriority="61"/>
+    <w:lsdException w:name="Light Grid" w:uiPriority="62"/>
+    <w:lsdException w:name="Medium Shading 1" w:uiPriority="63"/>
+    <w:lsdException w:name="Medium Shading 2" w:uiPriority="64"/>
+    <w:lsdException w:name="Medium List 1" w:uiPriority="65"/>
+    <w:lsdException w:name="Medium List 2" w:uiPriority="66"/>
+    <w:lsdException w:name="Medium Grid 1" w:uiPriority="67"/>
+    <w:lsdException w:name="Medium Grid 2" w:uiPriority="68"/>
+    <w:lsdException w:name="Medium Grid 3" w:uiPriority="69"/>
+    <w:lsdException w:name="Dark List" w:uiPriority="70"/>
+    <w:lsdException w:name="Colorful Shading" w:uiPriority="71"/>
+    <w:lsdException w:name="Colorful List" w:uiPriority="72"/>
+    <w:lsdException w:name="Colorful Grid" w:uiPriority="73"/>
+    <w:lsdException w:name="Light Shading Accent 1" w:uiPriority="60"/>
+    <w:lsdException w:name="Light List Accent 1" w:uiPriority="61"/>
+    <w:lsdException w:name="Light Grid Accent 1" w:uiPriority="62"/>
+    <w:lsdException w:name="Medium Shading 1 Accent 1" w:uiPriority="63"/>
+    <w:lsdException w:name="Medium Shading 2 Accent 1" w:uiPriority="64"/>
+    <w:lsdException w:name="Medium List 1 Accent 1" w:uiPriority="65"/>
+    <w:lsdException w:name="Revision" w:semiHidden="1"/>
+    <w:lsdException w:name="List Paragraph" w:uiPriority="34" w:qFormat="1"/>
+    <w:lsdException w:name="Quote" w:uiPriority="29"/>
+    <w:lsdException w:name="Intense Quote" w:uiPriority="30"/>
+    <w:lsdException w:name="Medium List 2 Accent 1" w:uiPriority="66"/>
+    <w:lsdException w:name="Medium Grid 1 Accent 1" w:uiPriority="67"/>
+    <w:lsdException w:name="Medium Grid 2 Accent 1" w:uiPriority="68"/>
+    <w:lsdException w:name="Medium Grid 3 Accent 1" w:uiPriority="69"/>
+    <w:lsdException w:name="Dark List Accent 1" w:uiPriority="70"/>
+    <w:lsdException w:name="Colorful Shading Accent 1" w:uiPriority="71"/>
+    <w:lsdException w:name="Colorful List Accent 1" w:uiPriority="72"/>
+    <w:lsdException w:name="Colorful Grid Accent 1" w:uiPriority="73"/>
+    <w:lsdException w:name="Light Shading Accent 2" w:uiPriority="60"/>
+    <w:lsdException w:name="Light List Accent 2" w:uiPriority="61"/>
+    <w:lsdException w:name="Light Grid Accent 2" w:uiPriority="62"/>
+    <w:lsdException w:name="Medium Shading 1 Accent 2" w:uiPriority="63"/>
+    <w:lsdException w:name="Medium Shading 2 Accent 2" w:uiPriority="64"/>
+    <w:lsdException w:name="Medium List 1 Accent 2" w:uiPriority="65"/>
+    <w:lsdException w:name="Medium List 2 Accent 2" w:uiPriority="66"/>
+    <w:lsdException w:name="Medium Grid 1 Accent 2" w:uiPriority="67"/>
+    <w:lsdException w:name="Medium Grid 2 Accent 2" w:uiPriority="68"/>
+    <w:lsdException w:name="Medium Grid 3 Accent 2" w:uiPriority="69"/>
+    <w:lsdException w:name="Dark List Accent 2" w:uiPriority="70"/>
+    <w:lsdException w:name="Colorful Shading Accent 2" w:uiPriority="71"/>
+    <w:lsdException w:name="Colorful List Accent 2" w:uiPriority="72"/>
+    <w:lsdException w:name="Colorful Grid Accent 2" w:uiPriority="73"/>
+    <w:lsdException w:name="Light Shading Accent 3" w:uiPriority="60"/>
+    <w:lsdException w:name="Light List Accent 3" w:uiPriority="61"/>
+    <w:lsdException w:name="Light Grid Accent 3" w:uiPriority="62"/>
+    <w:lsdException w:name="Medium Shading 1 Accent 3" w:uiPriority="63"/>
+    <w:lsdException w:name="Medium Shading 2 Accent 3" w:uiPriority="64"/>
+    <w:lsdException w:name="Medium List 1 Accent 3" w:uiPriority="65"/>
+    <w:lsdException w:name="Medium List 2 Accent 3" w:uiPriority="66"/>
+    <w:lsdException w:name="Medium Grid 1 Accent 3" w:uiPriority="67"/>
+    <w:lsdException w:name="Medium Grid 2 Accent 3" w:uiPriority="68"/>
+    <w:lsdException w:name="Medium Grid 3 Accent 3" w:uiPriority="69"/>
+    <w:lsdException w:name="Dark List Accent 3" w:uiPriority="70"/>
+    <w:lsdException w:name="Colorful Shading Accent 3" w:uiPriority="71"/>
+    <w:lsdException w:name="Colorful List Accent 3" w:uiPriority="72"/>
+    <w:lsdException w:name="Colorful Grid Accent 3" w:uiPriority="73"/>
+    <w:lsdException w:name="Light Shading Accent 4" w:uiPriority="60"/>
+    <w:lsdException w:name="Light List Accent 4" w:uiPriority="61"/>
+    <w:lsdException w:name="Light Grid Accent 4" w:uiPriority="62"/>
+    <w:lsdException w:name="Medium Shading 1 Accent 4" w:uiPriority="63"/>
+    <w:lsdException w:name="Medium Shading 2 Accent 4" w:uiPriority="64"/>
+    <w:lsdException w:name="Medium List 1 Accent 4" w:uiPriority="65"/>
+    <w:lsdException w:name="Medium List 2 Accent 4" w:uiPriority="66"/>
+    <w:lsdException w:name="Medium Grid 1 Accent 4" w:uiPriority="67"/>
+    <w:lsdException w:name="Medium Grid 2 Accent 4" w:uiPriority="68"/>
+    <w:lsdException w:name="Medium Grid 3 Accent 4" w:uiPriority="69"/>
+    <w:lsdException w:name="Dark List Accent 4" w:uiPriority="70"/>
+    <w:lsdException w:name="Colorful Shading Accent 4" w:uiPriority="71"/>
+    <w:lsdException w:name="Colorful List Accent 4" w:uiPriority="72"/>
+    <w:lsdException w:name="Colorful Grid Accent 4" w:uiPriority="73"/>
+    <w:lsdException w:name="Light Shading Accent 5" w:uiPriority="60"/>
+    <w:lsdException w:name="Light List Accent 5" w:uiPriority="61"/>
+    <w:lsdException w:name="Light Grid Accent 5" w:uiPriority="62"/>
+    <w:lsdException w:name="Medium Shading 1 Accent 5" w:uiPriority="63"/>
+    <w:lsdException w:name="Medium Shading 2 Accent 5" w:uiPriority="64"/>
+    <w:lsdException w:name="Medium List 1 Accent 5" w:uiPriority="65"/>
+    <w:lsdException w:name="Medium List 2 Accent 5" w:uiPriority="66"/>
+    <w:lsdException w:name="Medium Grid 1 Accent 5" w:uiPriority="67"/>
+    <w:lsdException w:name="Medium Grid 2 Accent 5" w:uiPriority="68"/>
+    <w:lsdException w:name="Medium Grid 3 Accent 5" w:uiPriority="69"/>
+    <w:lsdException w:name="Dark List Accent 5" w:uiPriority="70"/>
+    <w:lsdException w:name="Colorful Shading Accent 5" w:uiPriority="71"/>
+    <w:lsdException w:name="Colorful List Accent 5" w:uiPriority="72"/>
+    <w:lsdException w:name="Colorful Grid Accent 5" w:uiPriority="73"/>
+    <w:lsdException w:name="Light Shading Accent 6" w:uiPriority="60"/>
+    <w:lsdException w:name="Light List Accent 6" w:uiPriority="61"/>
+    <w:lsdException w:name="Light Grid Accent 6" w:uiPriority="62"/>
+    <w:lsdException w:name="Medium Shading 1 Accent 6" w:uiPriority="63"/>
+    <w:lsdException w:name="Medium Shading 2 Accent 6" w:uiPriority="64"/>
+    <w:lsdException w:name="Medium List 1 Accent 6" w:uiPriority="65"/>
+    <w:lsdException w:name="Medium List 2 Accent 6" w:uiPriority="66"/>
+    <w:lsdException w:name="Medium Grid 1 Accent 6" w:uiPriority="67"/>
+    <w:lsdException w:name="Medium Grid 2 Accent 6" w:uiPriority="68"/>
+    <w:lsdException w:name="Medium Grid 3 Accent 6" w:uiPriority="69"/>
+    <w:lsdException w:name="Dark List Accent 6" w:uiPriority="70"/>
+    <w:lsdException w:name="Colorful Shading Accent 6" w:uiPriority="71"/>
+    <w:lsdException w:name="Colorful List Accent 6" w:uiPriority="72"/>
+    <w:lsdException w:name="Colorful Grid Accent 6" w:uiPriority="73"/>
+    <w:lsdException w:name="Subtle Emphasis" w:uiPriority="19"/>
+    <w:lsdException w:name="Intense Emphasis" w:uiPriority="21"/>
+    <w:lsdException w:name="Subtle Reference" w:uiPriority="31"/>
+    <w:lsdException w:name="Intense Reference" w:uiPriority="32"/>
+    <w:lsdException w:name="Book Title" w:uiPriority="33"/>
+    <w:lsdException w:name="Bibliography" w:semiHidden="1" w:uiPriority="37" w:unhideWhenUsed="1"/>
+    <w:lsdException w:name="TOC Heading" w:semiHidden="1" w:uiPriority="39" w:unhideWhenUsed="1" w:qFormat="1"/>
+    <w:lsdException w:name="Plain Table 1" w:uiPriority="41"/>
+    <w:lsdException w:name="Plain Table 2" w:uiPriority="42"/>
+    <w:lsdException w:name="Plain Table 3" w:uiPriority="43"/>
+    <w:lsdException w:name="Plain Table 4" w:uiPriority="44"/>
+    <w:lsdException w:name="Plain Table 5" w:uiPriority="45"/>
+    <w:lsdException w:name="Grid Table Light" w:uiPriority="40"/>
+    <w:lsdException w:name="Grid Table 1 Light" w:uiPriority="46"/>
+    <w:lsdException w:name="Grid Table 2" w:uiPriority="47"/>
+    <w:lsdException w:name="Grid Table 3" w:uiPriority="48"/>
+    <w:lsdException w:name="Grid Table 4" w:uiPriority="49"/>
+    <w:lsdException w:name="Grid Table 5 Dark" w:uiPriority="50"/>
+    <w:lsdException w:name="Grid Table 6 Colorful" w:uiPriority="51"/>
+    <w:lsdException w:name="Grid Table 7 Colorful" w:uiPriority="52"/>
+    <w:lsdException w:name="Grid Table 1 Light Accent 1" w:uiPriority="46"/>
+    <w:lsdException w:name="Grid Table 2 Accent 1" w:uiPriority="47"/>
+    <w:lsdException w:name="Grid Table 3 Accent 1" w:uiPriority="48"/>
+    <w:lsdException w:name="Grid Table 4 Accent 1" w:uiPriority="49"/>
+    <w:lsdException w:name="Grid Table 5 Dark Accent 1" w:uiPriority="50"/>
+    <w:lsdException w:name="Grid Table 6 Colorful Accent 1" w:uiPriority="51"/>
+    <w:lsdException w:name="Grid Table 7 Colorful Accent 1" w:uiPriority="52"/>
+    <w:lsdException w:name="Grid Table 1 Light Accent 2" w:uiPriority="46"/>
+    <w:lsdException w:name="Grid Table 2 Accent 2" w:uiPriority="47"/>
+    <w:lsdException w:name="Grid Table 3 Accent 2" w:uiPriority="48"/>
+    <w:lsdException w:name="Grid Table 4 Accent 2" w:uiPriority="49"/>
+    <w:lsdException w:name="Grid Table 5 Dark Accent 2" w:uiPriority="50"/>
+    <w:lsdException w:name="Grid Table 6 Colorful Accent 2" w:uiPriority="51"/>
+    <w:lsdException w:name="Grid Table 7 Colorful Accent 2" w:uiPriority="52"/>
+    <w:lsdException w:name="Grid Table 1 Light Accent 3" w:uiPriority="46"/>
+    <w:lsdException w:name="Grid Table 2 Accent 3" w:uiPriority="47"/>
+    <w:lsdException w:name="Grid Table 3 Accent 3" w:uiPriority="48"/>
+    <w:lsdException w:name="Grid Table 4 Accent 3" w:uiPriority="49"/>
+    <w:lsdException w:name="Grid Table 5 Dark Accent 3" w:uiPriority="50"/>
+    <w:lsdException w:name="Grid Table 6 Colorful Accent 3" w:uiPriority="51"/>
+    <w:lsdException w:name="Grid Table 7 Colorful Accent 3" w:uiPriority="52"/>
+    <w:lsdException w:name="Grid Table 1 Light Accent 4" w:uiPriority="46"/>
+    <w:lsdException w:name="Grid Table 2 Accent 4" w:uiPriority="47"/>
+    <w:lsdException w:name="Grid Table 3 Accent 4" w:uiPriority="48"/>
+    <w:lsdException w:name="Grid Table 4 Accent 4" w:uiPriority="49"/>
+    <w:lsdException w:name="Grid Table 5 Dark Accent 4" w:uiPriority="50"/>
+    <w:lsdException w:name="Grid Table 6 Colorful Accent 4" w:uiPriority="51"/>
+    <w:lsdException w:name="Grid Table 7 Colorful Accent 4" w:uiPriority="52"/>
+    <w:lsdException w:name="Grid Table 1 Light Accent 5" w:uiPriority="46"/>
+    <w:lsdException w:name="Grid Table 2 Accent 5" w:uiPriority="47"/>
+    <w:lsdException w:name="Grid Table 3 Accent 5" w:uiPriority="48"/>
+    <w:lsdException w:name="Grid Table 4 Accent 5" w:uiPriority="49"/>
+    <w:lsdException w:name="Grid Table 5 Dark Accent 5" w:uiPriority="50"/>
+    <w:lsdException w:name="Grid Table 6 Colorful Accent 5" w:uiPriority="51"/>
+    <w:lsdException w:name="Grid Table 7 Colorful Accent 5" w:uiPriority="52"/>
+    <w:lsdException w:name="Grid Table 1 Light Accent 6" w:uiPriority="46"/>
+    <w:lsdException w:name="Grid Table 2 Accent 6" w:uiPriority="47"/>
+    <w:lsdException w:name="Grid Table 3 Accent 6" w:uiPriority="48"/>
+    <w:lsdException w:name="Grid Table 4 Accent 6" w:uiPriority="49"/>
+    <w:lsdException w:name="Grid Table 5 Dark Accent 6" w:uiPriority="50"/>
+    <w:lsdException w:name="Grid Table 6 Colorful Accent 6" w:uiPriority="51"/>
+    <w:lsdException w:name="Grid Table 7 Colorful Accent 6" w:uiPriority="52"/>
+    <w:lsdException w:name="List Table 1 Light" w:uiPriority="46"/>
+    <w:lsdException w:name="List Table 2" w:uiPriority="47"/>
+    <w:lsdException w:name="List Table 3" w:uiPriority="48"/>
+    <w:lsdException w:name="List Table 4" w:uiPriority="49"/>
+    <w:lsdException w:name="List Table 5 Dark" w:uiPriority="50"/>
+    <w:lsdException w:name="List Table 6 Colorful" w:uiPriority="51"/>
+    <w:lsdException w:name="List Table 7 Colorful" w:uiPriority="52"/>
+    <w:lsdException w:name="List Table 1 Light Accent 1" w:uiPriority="46"/>
+    <w:lsdException w:name="List Table 2 Accent 1" w:uiPriority="47"/>
+    <w:lsdException w:name="List Table 3 Accent 1" w:uiPriority="48"/>
+    <w:lsdException w:name="List Table 4 Accent 1" w:uiPriority="49"/>
+    <w:lsdException w:name="List Table 5 Dark Accent 1" w:uiPriority="50"/>
+    <w:lsdException w:name="List Table 6 Colorful Accent 1" w:uiPriority="51"/>
+    <w:lsdException w:name="List Table 7 Colorful Accent 1" w:uiPriority="52"/>
+    <w:lsdException w:name="List Table 1 Light Accent 2" w:uiPriority="46"/>
+    <w:lsdException w:name="List Table 2 Accent 2" w:uiPriority="47"/>
+    <w:lsdException w:name="List Table 3 Accent 2" w:uiPriority="48"/>
+    <w:lsdException w:name="List Table 4 Accent 2" w:uiPriority="49"/>
+    <w:lsdException w:name="List Table 5 Dark Accent 2" w:uiPriority="50"/>
+    <w:lsdException w:name="List Table 6 Colorful Accent 2" w:uiPriority="51"/>
+    <w:lsdException w:name="List Table 7 Colorful Accent 2" w:uiPriority="52"/>
+    <w:lsdException w:name="List Table 1 Light Accent 3" w:uiPriority="46"/>
+    <w:lsdException w:name="List Table 2 Accent 3" w:uiPriority="47"/>
+    <w:lsdException w:name="List Table 3 Accent 3" w:uiPriority="48"/>
+    <w:lsdException w:name="List Table 4 Accent 3" w:uiPriority="49"/>
+    <w:lsdException w:name="List Table 5 Dark Accent 3" w:uiPriority="50"/>
+    <w:lsdException w:name="List Table 6 Colorful Accent 3" w:uiPriority="51"/>
+    <w:lsdException w:name="List Table 7 Colorful Accent 3" w:uiPriority="52"/>
+    <w:lsdException w:name="List Table 1 Light Accent 4" w:uiPriority="46"/>
+    <w:lsdException w:name="List Table 2 Accent 4" w:uiPriority="47"/>
+    <w:lsdException w:name="List Table 3 Accent 4" w:uiPriority="48"/>
+    <w:lsdException w:name="List Table 4 Accent 4" w:uiPriority="49"/>
+    <w:lsdException w:name="List Table 5 Dark Accent 4" w:uiPriority="50"/>
+    <w:lsdException w:name="List Table 6 Colorful Accent 4" w:uiPriority="51"/>
+    <w:lsdException w:name="List Table 7 Colorful Accent 4" w:uiPriority="52"/>
+    <w:lsdException w:name="List Table 1 Light Accent 5" w:uiPriority="46"/>
+    <w:lsdException w:name="List Table 2 Accent 5" w:uiPriority="47"/>
+    <w:lsdException w:name="List Table 3 Accent 5" w:uiPriority="48"/>
+    <w:lsdException w:name="List Table 4 Accent 5" w:uiPriority="49"/>
+    <w:lsdException w:name="List Table 5 Dark Accent 5" w:uiPriority="50"/>
+    <w:lsdException w:name="List Table 6 Colorful Accent 5" w:uiPriority="51"/>
+    <w:lsdException w:name="List Table 7 Colorful Accent 5" w:uiPriority="52"/>
+    <w:lsdException w:name="List Table 1 Light Accent 6" w:uiPriority="46"/>
+    <w:lsdException w:name="List Table 2 Accent 6" w:uiPriority="47"/>
+    <w:lsdException w:name="List Table 3 Accent 6" w:uiPriority="48"/>
+    <w:lsdException w:name="List Table 4 Accent 6" w:uiPriority="49"/>
+    <w:lsdException w:name="List Table 5 Dark Accent 6" w:uiPriority="50"/>
+    <w:lsdException w:name="List Table 6 Colorful Accent 6" w:uiPriority="51"/>
+    <w:lsdException w:name="List Table 7 Colorful Accent 6" w:uiPriority="52"/>
   </w:latentStyles>
   <w:style w:type="paragraph" w:default="1" w:styleId="Normal">
     <w:name w:val="Normal"/>
@@ -13308,7 +12856,7 @@
 </file>
 
 <file path=customXml/itemProps1.xml><?xml version="1.0" encoding="utf-8"?>
-<ds:datastoreItem xmlns:ds="http://schemas.openxmlformats.org/officeDocument/2006/customXml" ds:itemID="{22C17CDA-CAF7-41CE-B786-19784651DF8D}">
+<ds:datastoreItem xmlns:ds="http://schemas.openxmlformats.org/officeDocument/2006/customXml" ds:itemID="{8BE461C8-1FA6-42B7-93C3-8FA09B1F5154}">
   <ds:schemaRefs>
     <ds:schemaRef ds:uri="http://schemas.openxmlformats.org/officeDocument/2006/bibliography"/>
   </ds:schemaRefs>

</xml_diff>